<commit_message>
update contract template file
</commit_message>
<xml_diff>
--- a/exports/exported_document.docx
+++ b/exports/exported_document.docx
@@ -61,7 +61,6 @@
       <w:r>
         <w:rPr>
           <w:b/>
-          <w:highlight w:val="yellow"/>
         </w:rPr>
         <w:t>82/2024</w:t>
       </w:r>
@@ -119,7 +118,6 @@
         <w:ind w:left="0" w:hanging="2"/>
         <w:rPr>
           <w:color w:val="2F5496"/>
-          <w:highlight w:val="yellow"/>
         </w:rPr>
       </w:pPr>
       <w:r>
@@ -131,7 +129,6 @@
       <w:r>
         <w:rPr>
           <w:b/>
-          <w:highlight w:val="yellow"/>
         </w:rPr>
         <w:t xml:space="preserve">--</w:t>
       </w:r>
@@ -139,7 +136,6 @@
       <w:r>
         <w:rPr>
           <w:b/>
-          <w:highlight w:val="yellow"/>
           <w:lang w:val="en-US"/>
         </w:rPr>
         <w:t/>
@@ -148,7 +144,6 @@
       <w:r>
         <w:rPr>
           <w:b/>
-          <w:highlight w:val="yellow"/>
         </w:rPr>
         <w:t/>
       </w:r>
@@ -231,7 +226,6 @@
       <w:r>
         <w:rPr>
           <w:b/>
-          <w:highlight w:val="yellow"/>
         </w:rPr>
         <w:t xml:space="preserve">Ferhad Salmanov444</w:t>
       </w:r>
@@ -239,7 +233,6 @@
       <w:r>
         <w:rPr>
           <w:b/>
-          <w:highlight w:val="yellow"/>
           <w:lang w:val="en-US"/>
         </w:rPr>
         <w:t/>
@@ -248,14 +241,12 @@
       <w:r>
         <w:rPr>
           <w:b/>
-          <w:highlight w:val="yellow"/>
         </w:rPr>
         <w:t/>
       </w:r>
       <w:r>
         <w:rPr>
           <w:b/>
-          <w:highlight w:val="yellow"/>
         </w:rPr>
         <w:t xml:space="preserve"> </w:t>
       </w:r>
@@ -263,21 +254,18 @@
         <w:rPr>
           <w:rFonts w:ascii="Arial" w:eastAsia="Arial" w:hAnsi="Arial" w:cs="Arial"/>
           <w:b/>
-          <w:highlight w:val="yellow"/>
         </w:rPr>
         <w:t>(</w:t>
       </w:r>
       <w:r>
         <w:rPr>
           <w:b/>
-          <w:highlight w:val="yellow"/>
         </w:rPr>
         <w:t xml:space="preserve">2444335</w:t>
       </w:r>
       <w:r>
         <w:rPr>
           <w:b/>
-          <w:highlight w:val="yellow"/>
           <w:lang w:val="en-US"/>
         </w:rPr>
         <w:t/>
@@ -285,7 +273,6 @@
       <w:r>
         <w:rPr>
           <w:b/>
-          <w:highlight w:val="yellow"/>
         </w:rPr>
         <w:t/>
       </w:r>
@@ -295,7 +282,6 @@
           <w:b/>
           <w:sz w:val="22"/>
           <w:szCs w:val="22"/>
-          <w:highlight w:val="yellow"/>
         </w:rPr>
         <w:t>,</w:t>
       </w:r>
@@ -305,7 +291,6 @@
           <w:b/>
           <w:sz w:val="22"/>
           <w:szCs w:val="22"/>
-          <w:highlight w:val="yellow"/>
         </w:rPr>
         <w:t xml:space="preserve">21441</w:t>
       </w:r>
@@ -315,7 +300,6 @@
           <w:b/>
           <w:sz w:val="22"/>
           <w:szCs w:val="22"/>
-          <w:highlight w:val="yellow"/>
           <w:lang w:val="en-US"/>
         </w:rPr>
         <w:t/>
@@ -326,38 +310,56 @@
           <w:b/>
           <w:sz w:val="22"/>
           <w:szCs w:val="22"/>
-          <w:highlight w:val="yellow"/>
         </w:rPr>
         <w:t/>
       </w:r>
       <w:r>
         <w:rPr>
           <w:b/>
-          <w:highlight w:val="yellow"/>
-        </w:rPr>
-        <w:t>)</w:t>
+        </w:rPr>
+        <w:t xml:space="preserve">) </w:t>
+      </w:r>
+      <w:r>
+        <w:rPr>
+          <w:color w:val="000000"/>
+        </w:rPr>
+        <w:t xml:space="preserve">(bundan sonra «Tələbə» adlandırılacaq), </w:t>
+      </w:r>
+      <w:r>
+        <w:t xml:space="preserve">(birlikdə bundan sonra «Tərəflər» adlandırılacaq)  bu protokolu ( Bundan sonra “Protokol” ) </w:t>
       </w:r>
       <w:r>
         <w:rPr>
           <w:b/>
-          <w:highlight w:val="white"/>
+        </w:rPr>
+        <w:t xml:space="preserve">--</w:t>
+      </w:r>
+      <w:proofErr w:type="spellStart"/>
+      <w:r>
+        <w:rPr>
+          <w:b/>
+          <w:lang w:val="en-US"/>
+        </w:rPr>
+        <w:t/>
+      </w:r>
+      <w:proofErr w:type="spellEnd"/>
+      <w:r>
+        <w:rPr>
+          <w:b/>
+        </w:rPr>
+        <w:t/>
+      </w:r>
+      <w:r>
+        <w:rPr>
+          <w:b/>
         </w:rPr>
         <w:t xml:space="preserve"> </w:t>
       </w:r>
       <w:r>
         <w:rPr>
-          <w:color w:val="000000"/>
-        </w:rPr>
-        <w:t xml:space="preserve">(bundan sonra «Tələbə» adlandırılacaq), </w:t>
-      </w:r>
-      <w:r>
-        <w:t xml:space="preserve">(birlikdə bundan sonra «Tərəflər» adlandırılacaq)  bu protokolu ( Bundan sonra “Protokol” ) </w:t>
-      </w:r>
-      <w:r>
-        <w:rPr>
           <w:b/>
         </w:rPr>
-        <w:t>12.03.24.tarixli BDA 81/2024</w:t>
+        <w:t>tarixli BDA 81/2024</w:t>
       </w:r>
       <w:r>
         <w:t xml:space="preserve"> nömrəli müqaviləyə əlavə olaraq ondan ötrü tərtib edilib ki, müqaviləyə əsasən ödəniş üsulları barədə razılığa gəldik: </w:t>
@@ -586,168 +588,152 @@
             </w:pPr>
             <w:r>
               <w:rPr>
+                <w:lang w:val="en-US"/>
+              </w:rPr>
+              <w:t xml:space="preserve">Ferhad Salmanov444</w:t>
+            </w:r>
+            <w:proofErr w:type="spellStart"/>
+            <w:r>
+              <w:rPr>
+                <w:lang w:val="en-US"/>
+              </w:rPr>
+              <w:t/>
+            </w:r>
+            <w:proofErr w:type="spellEnd"/>
+            <w:r>
+              <w:rPr>
+                <w:lang w:val="en-US"/>
+              </w:rPr>
+              <w:t/>
+            </w:r>
+          </w:p>
+        </w:tc>
+        <w:tc>
+          <w:tcPr>
+            <w:tcW w:w="1800" w:type="dxa"/>
+            <w:tcBorders>
+              <w:top w:val="nil"/>
+              <w:left w:val="nil"/>
+              <w:bottom w:val="single" w:sz="4" w:space="0" w:color="000000"/>
+              <w:right w:val="single" w:sz="4" w:space="0" w:color="000000"/>
+            </w:tcBorders>
+            <w:shd w:val="clear" w:color="auto" w:fill="auto"/>
+            <w:vAlign w:val="bottom"/>
+          </w:tcPr>
+          <w:p>
+            <w:pPr>
+              <w:spacing w:line="276" w:lineRule="auto"/>
+              <w:ind w:left="0" w:hanging="2"/>
+              <w:jc w:val="center"/>
+              <w:rPr>
+                <w:rFonts w:ascii="Arial" w:eastAsia="Arial" w:hAnsi="Arial" w:cs="Arial"/>
+                <w:sz w:val="22"/>
+                <w:szCs w:val="22"/>
+                <w:lang w:val="en-US"/>
+              </w:rPr>
+            </w:pPr>
+            <w:r>
+              <w:rPr>
+                <w:rFonts w:ascii="Arial" w:eastAsia="Arial" w:hAnsi="Arial" w:cs="Arial"/>
+                <w:sz w:val="22"/>
+                <w:szCs w:val="22"/>
+                <w:lang w:val="en-US"/>
+              </w:rPr>
+              <w:t xml:space="preserve">21441</w:t>
+            </w:r>
+          </w:p>
+          <w:p>
+            <w:pPr>
+              <w:spacing w:line="276" w:lineRule="auto"/>
+              <w:ind w:left="0" w:hanging="2"/>
+              <w:jc w:val="center"/>
+              <w:rPr>
+                <w:rFonts w:ascii="Arial" w:eastAsia="Arial" w:hAnsi="Arial" w:cs="Arial"/>
+                <w:b/>
+                <w:sz w:val="22"/>
+                <w:szCs w:val="22"/>
                 <w:highlight w:val="yellow"/>
                 <w:lang w:val="en-US"/>
               </w:rPr>
-              <w:t xml:space="preserve">Ferhad Salmanov444</w:t>
-            </w:r>
-            <w:proofErr w:type="spellStart"/>
-            <w:r>
-              <w:rPr>
+            </w:pPr>
+            <w:r>
+              <w:rPr>
+                <w:lang w:val="en-US"/>
+              </w:rPr>
+              <w:t xml:space="preserve">2444335</w:t>
+            </w:r>
+          </w:p>
+        </w:tc>
+        <w:tc>
+          <w:tcPr>
+            <w:tcW w:w="1755" w:type="dxa"/>
+            <w:tcBorders>
+              <w:top w:val="nil"/>
+              <w:left w:val="nil"/>
+              <w:bottom w:val="single" w:sz="4" w:space="0" w:color="000000"/>
+              <w:right w:val="single" w:sz="4" w:space="0" w:color="000000"/>
+            </w:tcBorders>
+            <w:shd w:val="clear" w:color="auto" w:fill="auto"/>
+            <w:vAlign w:val="bottom"/>
+          </w:tcPr>
+          <w:p>
+            <w:pPr>
+              <w:spacing w:line="480" w:lineRule="auto"/>
+              <w:ind w:left="0" w:hanging="2"/>
+              <w:jc w:val="center"/>
+              <w:rPr>
+                <w:rFonts w:ascii="Calibri" w:eastAsia="Calibri" w:hAnsi="Calibri" w:cs="Calibri"/>
+                <w:sz w:val="22"/>
+                <w:szCs w:val="22"/>
                 <w:highlight w:val="yellow"/>
                 <w:lang w:val="en-US"/>
               </w:rPr>
-              <w:t/>
-            </w:r>
-            <w:proofErr w:type="spellEnd"/>
-            <w:r>
-              <w:rPr>
+            </w:pPr>
+            <w:r>
+              <w:rPr>
+                <w:rFonts w:ascii="Calibri" w:eastAsia="Calibri" w:hAnsi="Calibri" w:cs="Calibri"/>
+                <w:sz w:val="22"/>
+                <w:szCs w:val="22"/>
+                <w:lang w:val="en-US"/>
+              </w:rPr>
+              <w:t xml:space="preserve">ux/ui</w:t>
+            </w:r>
+          </w:p>
+        </w:tc>
+        <w:tc>
+          <w:tcPr>
+            <w:tcW w:w="1965" w:type="dxa"/>
+            <w:tcBorders>
+              <w:top w:val="nil"/>
+              <w:left w:val="nil"/>
+              <w:bottom w:val="single" w:sz="4" w:space="0" w:color="000000"/>
+              <w:right w:val="single" w:sz="4" w:space="0" w:color="000000"/>
+            </w:tcBorders>
+            <w:shd w:val="clear" w:color="auto" w:fill="auto"/>
+            <w:vAlign w:val="bottom"/>
+          </w:tcPr>
+          <w:p>
+            <w:pPr>
+              <w:spacing w:line="480" w:lineRule="auto"/>
+              <w:ind w:left="0" w:hanging="2"/>
+              <w:jc w:val="center"/>
+              <w:rPr>
+                <w:rFonts w:ascii="Calibri" w:eastAsia="Calibri" w:hAnsi="Calibri" w:cs="Calibri"/>
+                <w:color w:val="000000"/>
+                <w:sz w:val="22"/>
+                <w:szCs w:val="22"/>
                 <w:highlight w:val="yellow"/>
                 <w:lang w:val="en-US"/>
               </w:rPr>
-              <w:t/>
-            </w:r>
-          </w:p>
-        </w:tc>
-        <w:tc>
-          <w:tcPr>
-            <w:tcW w:w="1800" w:type="dxa"/>
-            <w:tcBorders>
-              <w:top w:val="nil"/>
-              <w:left w:val="nil"/>
-              <w:bottom w:val="single" w:sz="4" w:space="0" w:color="000000"/>
-              <w:right w:val="single" w:sz="4" w:space="0" w:color="000000"/>
-            </w:tcBorders>
-            <w:shd w:val="clear" w:color="auto" w:fill="auto"/>
-            <w:vAlign w:val="bottom"/>
-          </w:tcPr>
-          <w:p>
-            <w:pPr>
-              <w:spacing w:line="276" w:lineRule="auto"/>
-              <w:ind w:left="0" w:hanging="2"/>
-              <w:jc w:val="center"/>
-              <w:rPr>
-                <w:rFonts w:ascii="Arial" w:eastAsia="Arial" w:hAnsi="Arial" w:cs="Arial"/>
-                <w:sz w:val="22"/>
-                <w:szCs w:val="22"/>
-                <w:highlight w:val="yellow"/>
-                <w:lang w:val="en-US"/>
-              </w:rPr>
-            </w:pPr>
-            <w:r>
-              <w:rPr>
-                <w:rFonts w:ascii="Arial" w:eastAsia="Arial" w:hAnsi="Arial" w:cs="Arial"/>
-                <w:sz w:val="22"/>
-                <w:szCs w:val="22"/>
-                <w:highlight w:val="yellow"/>
-                <w:lang w:val="en-US"/>
-              </w:rPr>
-              <w:t xml:space="preserve">21441</w:t>
-            </w:r>
-          </w:p>
-          <w:p>
-            <w:pPr>
-              <w:spacing w:line="276" w:lineRule="auto"/>
-              <w:ind w:left="0" w:hanging="2"/>
-              <w:jc w:val="center"/>
-              <w:rPr>
-                <w:rFonts w:ascii="Arial" w:eastAsia="Arial" w:hAnsi="Arial" w:cs="Arial"/>
-                <w:b/>
-                <w:sz w:val="22"/>
-                <w:szCs w:val="22"/>
-                <w:highlight w:val="yellow"/>
-                <w:lang w:val="en-US"/>
-              </w:rPr>
-            </w:pPr>
-            <w:r>
-              <w:rPr>
-                <w:highlight w:val="yellow"/>
-                <w:lang w:val="en-US"/>
-              </w:rPr>
-              <w:t xml:space="preserve">2444335</w:t>
-            </w:r>
-          </w:p>
-        </w:tc>
-        <w:tc>
-          <w:tcPr>
-            <w:tcW w:w="1755" w:type="dxa"/>
-            <w:tcBorders>
-              <w:top w:val="nil"/>
-              <w:left w:val="nil"/>
-              <w:bottom w:val="single" w:sz="4" w:space="0" w:color="000000"/>
-              <w:right w:val="single" w:sz="4" w:space="0" w:color="000000"/>
-            </w:tcBorders>
-            <w:shd w:val="clear" w:color="auto" w:fill="auto"/>
-            <w:vAlign w:val="bottom"/>
-          </w:tcPr>
-          <w:p>
-            <w:pPr>
-              <w:spacing w:line="480" w:lineRule="auto"/>
-              <w:ind w:left="0" w:hanging="2"/>
-              <w:jc w:val="center"/>
-              <w:rPr>
-                <w:rFonts w:ascii="Calibri" w:eastAsia="Calibri" w:hAnsi="Calibri" w:cs="Calibri"/>
-                <w:sz w:val="22"/>
-                <w:szCs w:val="22"/>
-                <w:highlight w:val="yellow"/>
-                <w:lang w:val="en-US"/>
-              </w:rPr>
-            </w:pPr>
-            <w:r>
-              <w:rPr>
-                <w:rFonts w:ascii="Calibri" w:eastAsia="Calibri" w:hAnsi="Calibri" w:cs="Calibri"/>
-                <w:sz w:val="22"/>
-                <w:szCs w:val="22"/>
-                <w:highlight w:val="yellow"/>
-                <w:lang w:val="en-US"/>
-              </w:rPr>
-              <w:t xml:space="preserve">ux/ui</w:t>
-            </w:r>
-          </w:p>
-        </w:tc>
-        <w:tc>
-          <w:tcPr>
-            <w:tcW w:w="1965" w:type="dxa"/>
-            <w:tcBorders>
-              <w:top w:val="nil"/>
-              <w:left w:val="nil"/>
-              <w:bottom w:val="single" w:sz="4" w:space="0" w:color="000000"/>
-              <w:right w:val="single" w:sz="4" w:space="0" w:color="000000"/>
-            </w:tcBorders>
-            <w:shd w:val="clear" w:color="auto" w:fill="auto"/>
-            <w:vAlign w:val="bottom"/>
-          </w:tcPr>
-          <w:p>
-            <w:pPr>
-              <w:spacing w:line="480" w:lineRule="auto"/>
-              <w:ind w:left="0" w:hanging="2"/>
-              <w:jc w:val="center"/>
-              <w:rPr>
-                <w:rFonts w:ascii="Calibri" w:eastAsia="Calibri" w:hAnsi="Calibri" w:cs="Calibri"/>
-                <w:color w:val="000000"/>
-                <w:sz w:val="22"/>
-                <w:szCs w:val="22"/>
-                <w:highlight w:val="yellow"/>
-              </w:rPr>
-            </w:pPr>
-            <w:r>
-              <w:rPr>
-                <w:rFonts w:ascii="Calibri" w:eastAsia="Calibri" w:hAnsi="Calibri" w:cs="Calibri"/>
-                <w:sz w:val="22"/>
-                <w:szCs w:val="22"/>
-                <w:highlight w:val="yellow"/>
-              </w:rPr>
-              <w:t xml:space="preserve">56 </w:t>
-            </w:r>
-            <w:r>
-              <w:rPr>
-                <w:rFonts w:ascii="Calibri" w:eastAsia="Calibri" w:hAnsi="Calibri" w:cs="Calibri"/>
-                <w:color w:val="000000"/>
-                <w:sz w:val="22"/>
-                <w:szCs w:val="22"/>
-                <w:highlight w:val="yellow"/>
-              </w:rPr>
-              <w:t>dərs</w:t>
+            </w:pPr>
+            <w:r>
+              <w:rPr>
+                <w:rFonts w:ascii="Calibri" w:eastAsia="Calibri" w:hAnsi="Calibri" w:cs="Calibri"/>
+                <w:sz w:val="22"/>
+                <w:szCs w:val="22"/>
+                <w:lang w:val="en-US"/>
+              </w:rPr>
+              <w:t>--</w:t>
             </w:r>
           </w:p>
         </w:tc>
@@ -1108,7 +1094,6 @@
                 <w:rFonts w:ascii="Calibri" w:eastAsia="Calibri" w:hAnsi="Calibri" w:cs="Calibri"/>
                 <w:sz w:val="22"/>
                 <w:szCs w:val="22"/>
-                <w:highlight w:val="yellow"/>
                 <w:lang w:val="en-US"/>
               </w:rPr>
               <w:t xml:space="preserve">--</w:t>
@@ -1119,7 +1104,6 @@
                 <w:rFonts w:ascii="Calibri" w:eastAsia="Calibri" w:hAnsi="Calibri" w:cs="Calibri"/>
                 <w:sz w:val="22"/>
                 <w:szCs w:val="22"/>
-                <w:highlight w:val="yellow"/>
                 <w:lang w:val="en-US"/>
               </w:rPr>
               <w:t/>
@@ -1130,7 +1114,6 @@
                 <w:rFonts w:ascii="Calibri" w:eastAsia="Calibri" w:hAnsi="Calibri" w:cs="Calibri"/>
                 <w:sz w:val="22"/>
                 <w:szCs w:val="22"/>
-                <w:highlight w:val="yellow"/>
                 <w:lang w:val="en-US"/>
               </w:rPr>
               <w:t/>
@@ -1140,7 +1123,6 @@
                 <w:rFonts w:ascii="Calibri" w:eastAsia="Calibri" w:hAnsi="Calibri" w:cs="Calibri"/>
                 <w:sz w:val="22"/>
                 <w:szCs w:val="22"/>
-                <w:highlight w:val="yellow"/>
               </w:rPr>
               <w:t xml:space="preserve"> azn</w:t>
             </w:r>
@@ -1168,16 +1150,14 @@
                 <w:color w:val="000000"/>
                 <w:sz w:val="22"/>
                 <w:szCs w:val="22"/>
-                <w:highlight w:val="yellow"/>
-                <w:lang w:val="en-US"/>
-              </w:rPr>
-            </w:pPr>
-            <w:r>
-              <w:rPr>
-                <w:rFonts w:ascii="Calibri" w:eastAsia="Calibri" w:hAnsi="Calibri" w:cs="Calibri"/>
-                <w:sz w:val="22"/>
-                <w:szCs w:val="22"/>
-                <w:highlight w:val="yellow"/>
+                <w:lang w:val="en-US"/>
+              </w:rPr>
+            </w:pPr>
+            <w:r>
+              <w:rPr>
+                <w:rFonts w:ascii="Calibri" w:eastAsia="Calibri" w:hAnsi="Calibri" w:cs="Calibri"/>
+                <w:sz w:val="22"/>
+                <w:szCs w:val="22"/>
                 <w:lang w:val="en-US"/>
               </w:rPr>
               <w:t xml:space="preserve">--</w:t>
@@ -1188,7 +1168,6 @@
                 <w:rFonts w:ascii="Calibri" w:eastAsia="Calibri" w:hAnsi="Calibri" w:cs="Calibri"/>
                 <w:sz w:val="22"/>
                 <w:szCs w:val="22"/>
-                <w:highlight w:val="yellow"/>
                 <w:lang w:val="en-US"/>
               </w:rPr>
               <w:t/>
@@ -1199,7 +1178,6 @@
                 <w:rFonts w:ascii="Calibri" w:eastAsia="Calibri" w:hAnsi="Calibri" w:cs="Calibri"/>
                 <w:sz w:val="22"/>
                 <w:szCs w:val="22"/>
-                <w:highlight w:val="yellow"/>
                 <w:lang w:val="en-US"/>
               </w:rPr>
               <w:t/>
@@ -1228,16 +1206,14 @@
                 <w:color w:val="000000"/>
                 <w:sz w:val="22"/>
                 <w:szCs w:val="22"/>
-                <w:highlight w:val="yellow"/>
-                <w:lang w:val="en-US"/>
-              </w:rPr>
-            </w:pPr>
-            <w:r>
-              <w:rPr>
-                <w:rFonts w:ascii="Calibri" w:eastAsia="Calibri" w:hAnsi="Calibri" w:cs="Calibri"/>
-                <w:sz w:val="22"/>
-                <w:szCs w:val="22"/>
-                <w:highlight w:val="yellow"/>
+                <w:lang w:val="en-US"/>
+              </w:rPr>
+            </w:pPr>
+            <w:r>
+              <w:rPr>
+                <w:rFonts w:ascii="Calibri" w:eastAsia="Calibri" w:hAnsi="Calibri" w:cs="Calibri"/>
+                <w:sz w:val="22"/>
+                <w:szCs w:val="22"/>
                 <w:lang w:val="en-US"/>
               </w:rPr>
               <w:t xml:space="preserve">--</w:t>
@@ -1248,7 +1224,6 @@
                 <w:rFonts w:ascii="Calibri" w:eastAsia="Calibri" w:hAnsi="Calibri" w:cs="Calibri"/>
                 <w:sz w:val="22"/>
                 <w:szCs w:val="22"/>
-                <w:highlight w:val="yellow"/>
                 <w:lang w:val="en-US"/>
               </w:rPr>
               <w:t/>
@@ -1259,7 +1234,6 @@
                 <w:rFonts w:ascii="Calibri" w:eastAsia="Calibri" w:hAnsi="Calibri" w:cs="Calibri"/>
                 <w:sz w:val="22"/>
                 <w:szCs w:val="22"/>
-                <w:highlight w:val="yellow"/>
                 <w:lang w:val="en-US"/>
               </w:rPr>
               <w:t/>
@@ -1288,16 +1262,14 @@
                 <w:color w:val="000000"/>
                 <w:sz w:val="22"/>
                 <w:szCs w:val="22"/>
-                <w:highlight w:val="yellow"/>
-                <w:lang w:val="en-US"/>
-              </w:rPr>
-            </w:pPr>
-            <w:r>
-              <w:rPr>
-                <w:rFonts w:ascii="Calibri" w:eastAsia="Calibri" w:hAnsi="Calibri" w:cs="Calibri"/>
-                <w:sz w:val="22"/>
-                <w:szCs w:val="22"/>
-                <w:highlight w:val="yellow"/>
+                <w:lang w:val="en-US"/>
+              </w:rPr>
+            </w:pPr>
+            <w:r>
+              <w:rPr>
+                <w:rFonts w:ascii="Calibri" w:eastAsia="Calibri" w:hAnsi="Calibri" w:cs="Calibri"/>
+                <w:sz w:val="22"/>
+                <w:szCs w:val="22"/>
                 <w:lang w:val="en-US"/>
               </w:rPr>
               <w:t xml:space="preserve">--</w:t>
@@ -2981,7 +2953,6 @@
               <w:spacing w:line="276" w:lineRule="auto"/>
               <w:ind w:left="0" w:hanging="2"/>
               <w:rPr>
-                <w:highlight w:val="yellow"/>
                 <w:lang w:val="en-US"/>
               </w:rPr>
             </w:pPr>
@@ -3025,7 +2996,6 @@
             </w:r>
             <w:r>
               <w:rPr>
-                <w:highlight w:val="yellow"/>
                 <w:lang w:val="en-US"/>
               </w:rPr>
               <w:t xml:space="preserve">Ferhad Salmanov444</w:t>
@@ -3033,7 +3003,6 @@
             <w:proofErr w:type="spellStart"/>
             <w:r>
               <w:rPr>
-                <w:highlight w:val="yellow"/>
                 <w:lang w:val="en-US"/>
               </w:rPr>
               <w:t/>
@@ -3041,7 +3010,6 @@
             <w:proofErr w:type="spellEnd"/>
             <w:r>
               <w:rPr>
-                <w:highlight w:val="yellow"/>
                 <w:lang w:val="en-US"/>
               </w:rPr>
               <w:t/>
@@ -3055,7 +3023,6 @@
                 <w:rFonts w:ascii="Arial" w:eastAsia="Arial" w:hAnsi="Arial" w:cs="Arial"/>
                 <w:sz w:val="22"/>
                 <w:szCs w:val="22"/>
-                <w:highlight w:val="yellow"/>
                 <w:lang w:val="en-US"/>
               </w:rPr>
             </w:pPr>
@@ -3071,7 +3038,6 @@
                 <w:rFonts w:ascii="Arial" w:eastAsia="Arial" w:hAnsi="Arial" w:cs="Arial"/>
                 <w:sz w:val="22"/>
                 <w:szCs w:val="22"/>
-                <w:highlight w:val="yellow"/>
                 <w:lang w:val="en-US"/>
               </w:rPr>
               <w:t xml:space="preserve">21441</w:t>
@@ -3082,7 +3048,6 @@
               <w:spacing w:line="276" w:lineRule="auto"/>
               <w:ind w:left="0" w:hanging="2"/>
               <w:rPr>
-                <w:highlight w:val="yellow"/>
                 <w:lang w:val="en-US"/>
               </w:rPr>
             </w:pPr>
@@ -3126,7 +3091,6 @@
             </w:r>
             <w:r>
               <w:rPr>
-                <w:highlight w:val="yellow"/>
                 <w:lang w:val="en-US"/>
               </w:rPr>
               <w:t xml:space="preserve">2444335</w:t>
@@ -3137,7 +3101,6 @@
               <w:spacing w:line="276" w:lineRule="auto"/>
               <w:ind w:left="0" w:hanging="2"/>
               <w:rPr>
-                <w:highlight w:val="yellow"/>
                 <w:lang w:val="en-US"/>
               </w:rPr>
             </w:pPr>
@@ -3150,7 +3113,6 @@
             </w:r>
             <w:r>
               <w:rPr>
-                <w:highlight w:val="yellow"/>
                 <w:lang w:val="en-US"/>
               </w:rPr>
               <w:t xml:space="preserve">Bakı </w:t>
@@ -3158,7 +3120,6 @@
             <w:proofErr w:type="spellStart"/>
             <w:r>
               <w:rPr>
-                <w:highlight w:val="yellow"/>
                 <w:lang w:val="en-US"/>
               </w:rPr>
               <w:t>şəh</w:t>
@@ -3166,7 +3127,6 @@
             <w:proofErr w:type="spellEnd"/>
             <w:r>
               <w:rPr>
-                <w:highlight w:val="yellow"/>
                 <w:lang w:val="en-US"/>
               </w:rPr>
               <w:t>.</w:t>
@@ -3177,13 +3137,13 @@
               <w:spacing w:line="276" w:lineRule="auto"/>
               <w:ind w:left="0" w:hanging="2"/>
               <w:rPr>
-                <w:highlight w:val="yellow"/>
-                <w:lang w:val="en-US"/>
-              </w:rPr>
-            </w:pPr>
-            <w:r>
-              <w:rPr>
-                <w:b/>
+                <w:lang w:val="en-US"/>
+              </w:rPr>
+            </w:pPr>
+            <w:r>
+              <w:rPr>
+                <w:b/>
+                <w:lang w:val="en-US"/>
               </w:rPr>
               <w:t xml:space="preserve">Telefon Nömrəsi: </w:t>
             </w:r>
@@ -3191,11 +3151,28 @@
               <w:rPr>
                 <w:sz w:val="23"/>
                 <w:szCs w:val="23"/>
-                <w:highlight w:val="yellow"/>
                 <w:lang w:val="en-US"/>
               </w:rPr>
               <w:t xml:space="preserve">1234567890</w:t>
             </w:r>
+            <w:proofErr w:type="spellStart"/>
+            <w:r>
+              <w:rPr>
+                <w:sz w:val="23"/>
+                <w:szCs w:val="23"/>
+                <w:lang w:val="en-US"/>
+              </w:rPr>
+              <w:t/>
+            </w:r>
+            <w:proofErr w:type="spellEnd"/>
+            <w:r>
+              <w:rPr>
+                <w:sz w:val="23"/>
+                <w:szCs w:val="23"/>
+                <w:lang w:val="en-US"/>
+              </w:rPr>
+              <w:t/>
+            </w:r>
           </w:p>
           <w:p>
             <w:pPr>
@@ -3203,6 +3180,7 @@
               <w:ind w:left="0" w:hanging="2"/>
               <w:rPr>
                 <w:b/>
+                <w:lang w:val="en-US"/>
               </w:rPr>
             </w:pPr>
           </w:p>
@@ -3212,6 +3190,7 @@
               <w:ind w:left="0" w:hanging="2"/>
               <w:rPr>
                 <w:highlight w:val="white"/>
+                <w:lang w:val="en-US"/>
               </w:rPr>
             </w:pPr>
           </w:p>
@@ -3222,6 +3201,7 @@
               <w:rPr>
                 <w:b/>
                 <w:color w:val="000000"/>
+                <w:lang w:val="en-US"/>
               </w:rPr>
             </w:pPr>
           </w:p>

</xml_diff>

<commit_message>
update export student contract function
</commit_message>
<xml_diff>
--- a/exports/exported_document.docx
+++ b/exports/exported_document.docx
@@ -28,6 +28,7 @@
         </w:rPr>
         <w:t xml:space="preserve">03.04.2024</w:t>
       </w:r>
+      <w:proofErr w:type="spellStart"/>
       <w:r>
         <w:rPr>
           <w:b/>
@@ -35,6 +36,7 @@
         </w:rPr>
         <w:t/>
       </w:r>
+      <w:proofErr w:type="spellEnd"/>
       <w:r>
         <w:rPr>
           <w:b/>
@@ -62,6 +64,7 @@
         </w:rPr>
         <w:t xml:space="preserve"> 85/2024</w:t>
       </w:r>
+      <w:proofErr w:type="spellStart"/>
       <w:r>
         <w:rPr>
           <w:b/>
@@ -69,6 +72,7 @@
         </w:rPr>
         <w:t/>
       </w:r>
+      <w:proofErr w:type="spellEnd"/>
       <w:r>
         <w:rPr>
           <w:b/>
@@ -149,6 +153,7 @@
         </w:rPr>
         <w:t xml:space="preserve">"03" aprel 2024-ci il</w:t>
       </w:r>
+      <w:proofErr w:type="spellStart"/>
       <w:r>
         <w:rPr>
           <w:b/>
@@ -156,6 +161,7 @@
         </w:rPr>
         <w:t/>
       </w:r>
+      <w:proofErr w:type="spellEnd"/>
       <w:r>
         <w:rPr>
           <w:b/>
@@ -244,6 +250,7 @@
         </w:rPr>
         <w:t xml:space="preserve">ceyhun27</w:t>
       </w:r>
+      <w:proofErr w:type="spellStart"/>
       <w:r>
         <w:rPr>
           <w:b/>
@@ -251,6 +258,7 @@
         </w:rPr>
         <w:t/>
       </w:r>
+      <w:proofErr w:type="spellEnd"/>
       <w:r>
         <w:rPr>
           <w:b/>
@@ -347,6 +355,7 @@
         </w:rPr>
         <w:t xml:space="preserve">03.04.2024</w:t>
       </w:r>
+      <w:proofErr w:type="spellStart"/>
       <w:r>
         <w:rPr>
           <w:b/>
@@ -354,6 +363,7 @@
         </w:rPr>
         <w:t/>
       </w:r>
+      <w:proofErr w:type="spellEnd"/>
       <w:r>
         <w:rPr>
           <w:b/>
@@ -378,6 +388,7 @@
         </w:rPr>
         <w:t xml:space="preserve">85/2024</w:t>
       </w:r>
+      <w:proofErr w:type="spellStart"/>
       <w:r>
         <w:rPr>
           <w:b/>
@@ -385,12 +396,7 @@
         </w:rPr>
         <w:t/>
       </w:r>
-      <w:r>
-        <w:rPr>
-          <w:b/>
-        </w:rPr>
-        <w:t/>
-      </w:r>
+      <w:proofErr w:type="spellEnd"/>
       <w:r>
         <w:rPr>
           <w:b/>
@@ -628,6 +634,20 @@
               </w:rPr>
               <w:t xml:space="preserve">ceyhun27</w:t>
             </w:r>
+            <w:proofErr w:type="spellStart"/>
+            <w:r>
+              <w:rPr>
+                <w:lang w:val="en-US"/>
+              </w:rPr>
+              <w:t/>
+            </w:r>
+            <w:proofErr w:type="spellEnd"/>
+            <w:r>
+              <w:rPr>
+                <w:lang w:val="en-US"/>
+              </w:rPr>
+              <w:t/>
+            </w:r>
           </w:p>
         </w:tc>
         <w:tc>
@@ -756,6 +776,26 @@
                 <w:lang w:val="en-US"/>
               </w:rPr>
               <w:t xml:space="preserve">55</w:t>
+            </w:r>
+            <w:proofErr w:type="spellStart"/>
+            <w:r>
+              <w:rPr>
+                <w:rFonts w:ascii="Calibri" w:eastAsia="Calibri" w:hAnsi="Calibri" w:cs="Calibri"/>
+                <w:sz w:val="22"/>
+                <w:szCs w:val="22"/>
+                <w:lang w:val="en-US"/>
+              </w:rPr>
+              <w:t/>
+            </w:r>
+            <w:proofErr w:type="spellEnd"/>
+            <w:r>
+              <w:rPr>
+                <w:rFonts w:ascii="Calibri" w:eastAsia="Calibri" w:hAnsi="Calibri" w:cs="Calibri"/>
+                <w:sz w:val="22"/>
+                <w:szCs w:val="22"/>
+                <w:lang w:val="en-US"/>
+              </w:rPr>
+              <w:t/>
             </w:r>
           </w:p>
         </w:tc>
@@ -1119,6 +1159,26 @@
               </w:rPr>
               <w:t xml:space="preserve">2700</w:t>
             </w:r>
+            <w:proofErr w:type="spellStart"/>
+            <w:r>
+              <w:rPr>
+                <w:rFonts w:ascii="Calibri" w:eastAsia="Calibri" w:hAnsi="Calibri" w:cs="Calibri"/>
+                <w:sz w:val="22"/>
+                <w:szCs w:val="22"/>
+                <w:lang w:val="en-US"/>
+              </w:rPr>
+              <w:t/>
+            </w:r>
+            <w:proofErr w:type="spellEnd"/>
+            <w:r>
+              <w:rPr>
+                <w:rFonts w:ascii="Calibri" w:eastAsia="Calibri" w:hAnsi="Calibri" w:cs="Calibri"/>
+                <w:sz w:val="22"/>
+                <w:szCs w:val="22"/>
+                <w:lang w:val="en-US"/>
+              </w:rPr>
+              <w:t/>
+            </w:r>
             <w:r>
               <w:rPr>
                 <w:rFonts w:ascii="Calibri" w:eastAsia="Calibri" w:hAnsi="Calibri" w:cs="Calibri"/>
@@ -1163,6 +1223,26 @@
               </w:rPr>
               <w:t xml:space="preserve">Tədris müddəti</w:t>
             </w:r>
+            <w:proofErr w:type="spellStart"/>
+            <w:r>
+              <w:rPr>
+                <w:rFonts w:ascii="Calibri" w:eastAsia="Calibri" w:hAnsi="Calibri" w:cs="Calibri"/>
+                <w:sz w:val="22"/>
+                <w:szCs w:val="22"/>
+                <w:lang w:val="en-US"/>
+              </w:rPr>
+              <w:t/>
+            </w:r>
+            <w:proofErr w:type="spellEnd"/>
+            <w:r>
+              <w:rPr>
+                <w:rFonts w:ascii="Calibri" w:eastAsia="Calibri" w:hAnsi="Calibri" w:cs="Calibri"/>
+                <w:sz w:val="22"/>
+                <w:szCs w:val="22"/>
+                <w:lang w:val="en-US"/>
+              </w:rPr>
+              <w:t/>
+            </w:r>
           </w:p>
         </w:tc>
         <w:tc>
@@ -1198,6 +1278,26 @@
                 <w:lang w:val="en-US"/>
               </w:rPr>
               <w:t xml:space="preserve">540</w:t>
+            </w:r>
+            <w:proofErr w:type="spellStart"/>
+            <w:r>
+              <w:rPr>
+                <w:rFonts w:ascii="Calibri" w:eastAsia="Calibri" w:hAnsi="Calibri" w:cs="Calibri"/>
+                <w:sz w:val="22"/>
+                <w:szCs w:val="22"/>
+                <w:lang w:val="en-US"/>
+              </w:rPr>
+              <w:t/>
+            </w:r>
+            <w:proofErr w:type="spellEnd"/>
+            <w:r>
+              <w:rPr>
+                <w:rFonts w:ascii="Calibri" w:eastAsia="Calibri" w:hAnsi="Calibri" w:cs="Calibri"/>
+                <w:sz w:val="22"/>
+                <w:szCs w:val="22"/>
+                <w:lang w:val="en-US"/>
+              </w:rPr>
+              <w:t/>
             </w:r>
           </w:p>
         </w:tc>
@@ -1414,6 +1514,7 @@
                 <w:color w:val="000000"/>
                 <w:sz w:val="20"/>
                 <w:szCs w:val="20"/>
+                <w:lang w:val="en-US"/>
               </w:rPr>
             </w:pPr>
             <w:r>
@@ -1427,8 +1528,29 @@
                 <w:rFonts w:ascii="Calibri" w:eastAsia="Calibri" w:hAnsi="Calibri" w:cs="Calibri"/>
                 <w:sz w:val="22"/>
                 <w:szCs w:val="22"/>
-              </w:rPr>
-              <w:t>12.03.24</w:t>
+                <w:lang w:val="en-US"/>
+              </w:rPr>
+              <w:t/>
+            </w:r>
+            <w:proofErr w:type="gramStart"/>
+            <w:r>
+              <w:rPr>
+                <w:rFonts w:ascii="Calibri" w:eastAsia="Calibri" w:hAnsi="Calibri" w:cs="Calibri"/>
+                <w:sz w:val="22"/>
+                <w:szCs w:val="22"/>
+                <w:lang w:val="en-US"/>
+              </w:rPr>
+              <w:t xml:space="preserve">540</w:t>
+            </w:r>
+            <w:proofErr w:type="gramEnd"/>
+            <w:r>
+              <w:rPr>
+                <w:rFonts w:ascii="Calibri" w:eastAsia="Calibri" w:hAnsi="Calibri" w:cs="Calibri"/>
+                <w:sz w:val="22"/>
+                <w:szCs w:val="22"/>
+                <w:lang w:val="en-US"/>
+              </w:rPr>
+              <w:t/>
             </w:r>
           </w:p>
         </w:tc>
@@ -1447,22 +1569,46 @@
           <w:p>
             <w:pPr>
               <w:spacing w:line="240" w:lineRule="auto"/>
-              <w:ind w:left="0" w:hanging="2"/>
-              <w:jc w:val="center"/>
-              <w:rPr>
-                <w:rFonts w:ascii="Calibri" w:eastAsia="Calibri" w:hAnsi="Calibri" w:cs="Calibri"/>
-                <w:color w:val="000000"/>
-                <w:sz w:val="22"/>
-                <w:szCs w:val="22"/>
-              </w:rPr>
-            </w:pPr>
-            <w:r>
-              <w:rPr>
-                <w:rFonts w:ascii="Calibri" w:eastAsia="Calibri" w:hAnsi="Calibri" w:cs="Calibri"/>
-                <w:sz w:val="22"/>
-                <w:szCs w:val="22"/>
-              </w:rPr>
-              <w:t>100</w:t>
+              <w:ind w:leftChars="0" w:left="0" w:firstLineChars="0" w:firstLine="0"/>
+              <w:rPr>
+                <w:rFonts w:ascii="Calibri" w:eastAsia="Calibri" w:hAnsi="Calibri" w:cs="Calibri"/>
+                <w:color w:val="000000"/>
+                <w:sz w:val="22"/>
+                <w:szCs w:val="22"/>
+                <w:lang w:val="en-US"/>
+              </w:rPr>
+            </w:pPr>
+            <w:r>
+              <w:rPr>
+                <w:rFonts w:ascii="Calibri" w:eastAsia="Calibri" w:hAnsi="Calibri" w:cs="Calibri"/>
+                <w:color w:val="000000"/>
+                <w:sz w:val="22"/>
+                <w:szCs w:val="22"/>
+                <w:lang w:val="en-US"/>
+              </w:rPr>
+              <w:t xml:space="preserve">   30.04.2024</w:t>
+            </w:r>
+            <w:proofErr w:type="spellStart"/>
+            <w:r>
+              <w:rPr>
+                <w:rFonts w:ascii="Calibri" w:eastAsia="Calibri" w:hAnsi="Calibri" w:cs="Calibri"/>
+                <w:color w:val="000000"/>
+                <w:sz w:val="22"/>
+                <w:szCs w:val="22"/>
+                <w:lang w:val="en-US"/>
+              </w:rPr>
+              <w:t/>
+            </w:r>
+            <w:proofErr w:type="spellEnd"/>
+            <w:r>
+              <w:rPr>
+                <w:rFonts w:ascii="Calibri" w:eastAsia="Calibri" w:hAnsi="Calibri" w:cs="Calibri"/>
+                <w:color w:val="000000"/>
+                <w:sz w:val="22"/>
+                <w:szCs w:val="22"/>
+                <w:lang w:val="en-US"/>
+              </w:rPr>
+              <w:t/>
             </w:r>
           </w:p>
         </w:tc>
@@ -1488,15 +1634,37 @@
                 <w:color w:val="000000"/>
                 <w:sz w:val="22"/>
                 <w:szCs w:val="22"/>
-              </w:rPr>
-            </w:pPr>
-            <w:r>
-              <w:rPr>
-                <w:rFonts w:ascii="Calibri" w:eastAsia="Calibri" w:hAnsi="Calibri" w:cs="Calibri"/>
-                <w:sz w:val="22"/>
-                <w:szCs w:val="22"/>
-              </w:rPr>
-              <w:t>AZN</w:t>
+                <w:lang w:val="en-US"/>
+              </w:rPr>
+            </w:pPr>
+            <w:proofErr w:type="gramStart"/>
+            <w:r>
+              <w:rPr>
+                <w:rFonts w:ascii="Calibri" w:eastAsia="Calibri" w:hAnsi="Calibri" w:cs="Calibri"/>
+                <w:sz w:val="22"/>
+                <w:szCs w:val="22"/>
+                <w:lang w:val="en-US"/>
+              </w:rPr>
+              <w:t xml:space="preserve">AZN</w:t>
+            </w:r>
+            <w:r>
+              <w:rPr>
+                <w:rFonts w:ascii="Calibri" w:eastAsia="Calibri" w:hAnsi="Calibri" w:cs="Calibri"/>
+                <w:sz w:val="22"/>
+                <w:szCs w:val="22"/>
+                <w:lang w:val="en-US"/>
+              </w:rPr>
+              <w:t/>
+            </w:r>
+            <w:proofErr w:type="gramEnd"/>
+            <w:r>
+              <w:rPr>
+                <w:rFonts w:ascii="Calibri" w:eastAsia="Calibri" w:hAnsi="Calibri" w:cs="Calibri"/>
+                <w:sz w:val="22"/>
+                <w:szCs w:val="22"/>
+                <w:lang w:val="en-US"/>
+              </w:rPr>
+              <w:t/>
             </w:r>
           </w:p>
         </w:tc>
@@ -1568,15 +1736,52 @@
           </w:tcPr>
           <w:p>
             <w:pPr>
-              <w:spacing w:line="240" w:lineRule="auto"/>
+              <w:spacing w:line="276" w:lineRule="auto"/>
               <w:ind w:left="0" w:hanging="2"/>
               <w:jc w:val="center"/>
               <w:rPr>
                 <w:rFonts w:ascii="Calibri" w:eastAsia="Calibri" w:hAnsi="Calibri" w:cs="Calibri"/>
-                <w:sz w:val="22"/>
-                <w:szCs w:val="22"/>
-              </w:rPr>
-            </w:pPr>
+                <w:color w:val="000000"/>
+                <w:sz w:val="20"/>
+                <w:szCs w:val="20"/>
+                <w:lang w:val="en-US"/>
+              </w:rPr>
+            </w:pPr>
+            <w:r>
+              <w:rPr>
+                <w:b/>
+              </w:rPr>
+              <w:t xml:space="preserve"> </w:t>
+            </w:r>
+            <w:r>
+              <w:rPr>
+                <w:rFonts w:ascii="Calibri" w:eastAsia="Calibri" w:hAnsi="Calibri" w:cs="Calibri"/>
+                <w:sz w:val="22"/>
+                <w:szCs w:val="22"/>
+                <w:lang w:val="en-US"/>
+              </w:rPr>
+              <w:t/>
+            </w:r>
+            <w:proofErr w:type="gramStart"/>
+            <w:r>
+              <w:rPr>
+                <w:rFonts w:ascii="Calibri" w:eastAsia="Calibri" w:hAnsi="Calibri" w:cs="Calibri"/>
+                <w:sz w:val="22"/>
+                <w:szCs w:val="22"/>
+                <w:lang w:val="en-US"/>
+              </w:rPr>
+              <w:t xml:space="preserve">540</w:t>
+            </w:r>
+            <w:proofErr w:type="gramEnd"/>
+            <w:r>
+              <w:rPr>
+                <w:rFonts w:ascii="Calibri" w:eastAsia="Calibri" w:hAnsi="Calibri" w:cs="Calibri"/>
+                <w:sz w:val="22"/>
+                <w:szCs w:val="22"/>
+                <w:lang w:val="en-US"/>
+              </w:rPr>
+              <w:t/>
+            </w:r>
           </w:p>
         </w:tc>
         <w:tc>
@@ -1594,14 +1799,47 @@
           <w:p>
             <w:pPr>
               <w:spacing w:line="240" w:lineRule="auto"/>
-              <w:ind w:left="0" w:hanging="2"/>
-              <w:jc w:val="center"/>
-              <w:rPr>
-                <w:rFonts w:ascii="Calibri" w:eastAsia="Calibri" w:hAnsi="Calibri" w:cs="Calibri"/>
-                <w:sz w:val="22"/>
-                <w:szCs w:val="22"/>
-              </w:rPr>
-            </w:pPr>
+              <w:ind w:leftChars="0" w:left="0" w:firstLineChars="0" w:firstLine="0"/>
+              <w:rPr>
+                <w:rFonts w:ascii="Calibri" w:eastAsia="Calibri" w:hAnsi="Calibri" w:cs="Calibri"/>
+                <w:color w:val="000000"/>
+                <w:sz w:val="22"/>
+                <w:szCs w:val="22"/>
+                <w:lang w:val="en-US"/>
+              </w:rPr>
+            </w:pPr>
+            <w:r>
+              <w:rPr>
+                <w:rFonts w:ascii="Calibri" w:eastAsia="Calibri" w:hAnsi="Calibri" w:cs="Calibri"/>
+                <w:color w:val="000000"/>
+                <w:sz w:val="22"/>
+                <w:szCs w:val="22"/>
+                <w:lang w:val="en-US"/>
+              </w:rPr>
+              <w:t xml:space="preserve">   30.05.2024</w:t>
+            </w:r>
+            <w:proofErr w:type="spellStart"/>
+            <w:r>
+              <w:rPr>
+                <w:rFonts w:ascii="Calibri" w:eastAsia="Calibri" w:hAnsi="Calibri" w:cs="Calibri"/>
+                <w:color w:val="000000"/>
+                <w:sz w:val="22"/>
+                <w:szCs w:val="22"/>
+                <w:lang w:val="en-US"/>
+              </w:rPr>
+              <w:t/>
+            </w:r>
+            <w:proofErr w:type="spellEnd"/>
+            <w:r>
+              <w:rPr>
+                <w:rFonts w:ascii="Calibri" w:eastAsia="Calibri" w:hAnsi="Calibri" w:cs="Calibri"/>
+                <w:color w:val="000000"/>
+                <w:sz w:val="22"/>
+                <w:szCs w:val="22"/>
+                <w:lang w:val="en-US"/>
+              </w:rPr>
+              <w:t/>
+            </w:r>
           </w:p>
         </w:tc>
         <w:tc>
@@ -1623,17 +1861,40 @@
               <w:jc w:val="center"/>
               <w:rPr>
                 <w:rFonts w:ascii="Calibri" w:eastAsia="Calibri" w:hAnsi="Calibri" w:cs="Calibri"/>
-                <w:sz w:val="22"/>
-                <w:szCs w:val="22"/>
-              </w:rPr>
-            </w:pPr>
-            <w:r>
-              <w:rPr>
-                <w:rFonts w:ascii="Calibri" w:eastAsia="Calibri" w:hAnsi="Calibri" w:cs="Calibri"/>
-                <w:sz w:val="22"/>
-                <w:szCs w:val="22"/>
-              </w:rPr>
-              <w:t>AZN</w:t>
+                <w:color w:val="000000"/>
+                <w:sz w:val="22"/>
+                <w:szCs w:val="22"/>
+                <w:lang w:val="en-US"/>
+              </w:rPr>
+            </w:pPr>
+            <w:proofErr w:type="gramStart"/>
+            <w:r>
+              <w:rPr>
+                <w:rFonts w:ascii="Calibri" w:eastAsia="Calibri" w:hAnsi="Calibri" w:cs="Calibri"/>
+                <w:sz w:val="22"/>
+                <w:szCs w:val="22"/>
+                <w:lang w:val="en-US"/>
+              </w:rPr>
+              <w:t xml:space="preserve">AZN</w:t>
+            </w:r>
+            <w:r>
+              <w:rPr>
+                <w:rFonts w:ascii="Calibri" w:eastAsia="Calibri" w:hAnsi="Calibri" w:cs="Calibri"/>
+                <w:sz w:val="22"/>
+                <w:szCs w:val="22"/>
+                <w:lang w:val="en-US"/>
+              </w:rPr>
+              <w:t/>
+            </w:r>
+            <w:proofErr w:type="gramEnd"/>
+            <w:r>
+              <w:rPr>
+                <w:rFonts w:ascii="Calibri" w:eastAsia="Calibri" w:hAnsi="Calibri" w:cs="Calibri"/>
+                <w:sz w:val="22"/>
+                <w:szCs w:val="22"/>
+                <w:lang w:val="en-US"/>
+              </w:rPr>
+              <w:t/>
             </w:r>
           </w:p>
         </w:tc>
@@ -1705,15 +1966,52 @@
           </w:tcPr>
           <w:p>
             <w:pPr>
-              <w:spacing w:line="240" w:lineRule="auto"/>
+              <w:spacing w:line="276" w:lineRule="auto"/>
               <w:ind w:left="0" w:hanging="2"/>
               <w:jc w:val="center"/>
               <w:rPr>
                 <w:rFonts w:ascii="Calibri" w:eastAsia="Calibri" w:hAnsi="Calibri" w:cs="Calibri"/>
-                <w:sz w:val="22"/>
-                <w:szCs w:val="22"/>
-              </w:rPr>
-            </w:pPr>
+                <w:color w:val="000000"/>
+                <w:sz w:val="20"/>
+                <w:szCs w:val="20"/>
+                <w:lang w:val="en-US"/>
+              </w:rPr>
+            </w:pPr>
+            <w:r>
+              <w:rPr>
+                <w:b/>
+              </w:rPr>
+              <w:t xml:space="preserve"> </w:t>
+            </w:r>
+            <w:r>
+              <w:rPr>
+                <w:rFonts w:ascii="Calibri" w:eastAsia="Calibri" w:hAnsi="Calibri" w:cs="Calibri"/>
+                <w:sz w:val="22"/>
+                <w:szCs w:val="22"/>
+                <w:lang w:val="en-US"/>
+              </w:rPr>
+              <w:t/>
+            </w:r>
+            <w:proofErr w:type="gramStart"/>
+            <w:r>
+              <w:rPr>
+                <w:rFonts w:ascii="Calibri" w:eastAsia="Calibri" w:hAnsi="Calibri" w:cs="Calibri"/>
+                <w:sz w:val="22"/>
+                <w:szCs w:val="22"/>
+                <w:lang w:val="en-US"/>
+              </w:rPr>
+              <w:t xml:space="preserve">540</w:t>
+            </w:r>
+            <w:proofErr w:type="gramEnd"/>
+            <w:r>
+              <w:rPr>
+                <w:rFonts w:ascii="Calibri" w:eastAsia="Calibri" w:hAnsi="Calibri" w:cs="Calibri"/>
+                <w:sz w:val="22"/>
+                <w:szCs w:val="22"/>
+                <w:lang w:val="en-US"/>
+              </w:rPr>
+              <w:t/>
+            </w:r>
           </w:p>
         </w:tc>
         <w:tc>
@@ -1731,14 +2029,47 @@
           <w:p>
             <w:pPr>
               <w:spacing w:line="240" w:lineRule="auto"/>
-              <w:ind w:left="0" w:hanging="2"/>
-              <w:jc w:val="center"/>
-              <w:rPr>
-                <w:rFonts w:ascii="Calibri" w:eastAsia="Calibri" w:hAnsi="Calibri" w:cs="Calibri"/>
-                <w:sz w:val="22"/>
-                <w:szCs w:val="22"/>
-              </w:rPr>
-            </w:pPr>
+              <w:ind w:leftChars="0" w:left="0" w:firstLineChars="0" w:firstLine="0"/>
+              <w:rPr>
+                <w:rFonts w:ascii="Calibri" w:eastAsia="Calibri" w:hAnsi="Calibri" w:cs="Calibri"/>
+                <w:color w:val="000000"/>
+                <w:sz w:val="22"/>
+                <w:szCs w:val="22"/>
+                <w:lang w:val="en-US"/>
+              </w:rPr>
+            </w:pPr>
+            <w:r>
+              <w:rPr>
+                <w:rFonts w:ascii="Calibri" w:eastAsia="Calibri" w:hAnsi="Calibri" w:cs="Calibri"/>
+                <w:color w:val="000000"/>
+                <w:sz w:val="22"/>
+                <w:szCs w:val="22"/>
+                <w:lang w:val="en-US"/>
+              </w:rPr>
+              <w:t xml:space="preserve">   30.06.2024</w:t>
+            </w:r>
+            <w:proofErr w:type="spellStart"/>
+            <w:r>
+              <w:rPr>
+                <w:rFonts w:ascii="Calibri" w:eastAsia="Calibri" w:hAnsi="Calibri" w:cs="Calibri"/>
+                <w:color w:val="000000"/>
+                <w:sz w:val="22"/>
+                <w:szCs w:val="22"/>
+                <w:lang w:val="en-US"/>
+              </w:rPr>
+              <w:t/>
+            </w:r>
+            <w:proofErr w:type="spellEnd"/>
+            <w:r>
+              <w:rPr>
+                <w:rFonts w:ascii="Calibri" w:eastAsia="Calibri" w:hAnsi="Calibri" w:cs="Calibri"/>
+                <w:color w:val="000000"/>
+                <w:sz w:val="22"/>
+                <w:szCs w:val="22"/>
+                <w:lang w:val="en-US"/>
+              </w:rPr>
+              <w:t/>
+            </w:r>
           </w:p>
         </w:tc>
         <w:tc>
@@ -1760,10 +2091,41 @@
               <w:jc w:val="center"/>
               <w:rPr>
                 <w:rFonts w:ascii="Calibri" w:eastAsia="Calibri" w:hAnsi="Calibri" w:cs="Calibri"/>
-                <w:sz w:val="22"/>
-                <w:szCs w:val="22"/>
-              </w:rPr>
-            </w:pPr>
+                <w:color w:val="000000"/>
+                <w:sz w:val="22"/>
+                <w:szCs w:val="22"/>
+                <w:lang w:val="en-US"/>
+              </w:rPr>
+            </w:pPr>
+            <w:proofErr w:type="gramStart"/>
+            <w:r>
+              <w:rPr>
+                <w:rFonts w:ascii="Calibri" w:eastAsia="Calibri" w:hAnsi="Calibri" w:cs="Calibri"/>
+                <w:sz w:val="22"/>
+                <w:szCs w:val="22"/>
+                <w:lang w:val="en-US"/>
+              </w:rPr>
+              <w:t xml:space="preserve">AZN</w:t>
+            </w:r>
+            <w:r>
+              <w:rPr>
+                <w:rFonts w:ascii="Calibri" w:eastAsia="Calibri" w:hAnsi="Calibri" w:cs="Calibri"/>
+                <w:sz w:val="22"/>
+                <w:szCs w:val="22"/>
+                <w:lang w:val="en-US"/>
+              </w:rPr>
+              <w:t/>
+            </w:r>
+            <w:proofErr w:type="gramEnd"/>
+            <w:r>
+              <w:rPr>
+                <w:rFonts w:ascii="Calibri" w:eastAsia="Calibri" w:hAnsi="Calibri" w:cs="Calibri"/>
+                <w:sz w:val="22"/>
+                <w:szCs w:val="22"/>
+                <w:lang w:val="en-US"/>
+              </w:rPr>
+              <w:t/>
+            </w:r>
           </w:p>
         </w:tc>
         <w:tc>
@@ -1834,15 +2196,52 @@
           </w:tcPr>
           <w:p>
             <w:pPr>
-              <w:spacing w:line="240" w:lineRule="auto"/>
+              <w:spacing w:line="276" w:lineRule="auto"/>
               <w:ind w:left="0" w:hanging="2"/>
               <w:jc w:val="center"/>
               <w:rPr>
                 <w:rFonts w:ascii="Calibri" w:eastAsia="Calibri" w:hAnsi="Calibri" w:cs="Calibri"/>
-                <w:sz w:val="22"/>
-                <w:szCs w:val="22"/>
-              </w:rPr>
-            </w:pPr>
+                <w:color w:val="000000"/>
+                <w:sz w:val="20"/>
+                <w:szCs w:val="20"/>
+                <w:lang w:val="en-US"/>
+              </w:rPr>
+            </w:pPr>
+            <w:r>
+              <w:rPr>
+                <w:b/>
+              </w:rPr>
+              <w:t xml:space="preserve"> </w:t>
+            </w:r>
+            <w:r>
+              <w:rPr>
+                <w:rFonts w:ascii="Calibri" w:eastAsia="Calibri" w:hAnsi="Calibri" w:cs="Calibri"/>
+                <w:sz w:val="22"/>
+                <w:szCs w:val="22"/>
+                <w:lang w:val="en-US"/>
+              </w:rPr>
+              <w:t/>
+            </w:r>
+            <w:proofErr w:type="gramStart"/>
+            <w:r>
+              <w:rPr>
+                <w:rFonts w:ascii="Calibri" w:eastAsia="Calibri" w:hAnsi="Calibri" w:cs="Calibri"/>
+                <w:sz w:val="22"/>
+                <w:szCs w:val="22"/>
+                <w:lang w:val="en-US"/>
+              </w:rPr>
+              <w:t xml:space="preserve">540</w:t>
+            </w:r>
+            <w:proofErr w:type="gramEnd"/>
+            <w:r>
+              <w:rPr>
+                <w:rFonts w:ascii="Calibri" w:eastAsia="Calibri" w:hAnsi="Calibri" w:cs="Calibri"/>
+                <w:sz w:val="22"/>
+                <w:szCs w:val="22"/>
+                <w:lang w:val="en-US"/>
+              </w:rPr>
+              <w:t/>
+            </w:r>
           </w:p>
         </w:tc>
         <w:tc>
@@ -1860,14 +2259,47 @@
           <w:p>
             <w:pPr>
               <w:spacing w:line="240" w:lineRule="auto"/>
-              <w:ind w:left="0" w:hanging="2"/>
-              <w:jc w:val="center"/>
-              <w:rPr>
-                <w:rFonts w:ascii="Calibri" w:eastAsia="Calibri" w:hAnsi="Calibri" w:cs="Calibri"/>
-                <w:sz w:val="22"/>
-                <w:szCs w:val="22"/>
-              </w:rPr>
-            </w:pPr>
+              <w:ind w:leftChars="0" w:left="0" w:firstLineChars="0" w:firstLine="0"/>
+              <w:rPr>
+                <w:rFonts w:ascii="Calibri" w:eastAsia="Calibri" w:hAnsi="Calibri" w:cs="Calibri"/>
+                <w:color w:val="000000"/>
+                <w:sz w:val="22"/>
+                <w:szCs w:val="22"/>
+                <w:lang w:val="en-US"/>
+              </w:rPr>
+            </w:pPr>
+            <w:r>
+              <w:rPr>
+                <w:rFonts w:ascii="Calibri" w:eastAsia="Calibri" w:hAnsi="Calibri" w:cs="Calibri"/>
+                <w:color w:val="000000"/>
+                <w:sz w:val="22"/>
+                <w:szCs w:val="22"/>
+                <w:lang w:val="en-US"/>
+              </w:rPr>
+              <w:t xml:space="preserve">   30.07.2024</w:t>
+            </w:r>
+            <w:proofErr w:type="spellStart"/>
+            <w:r>
+              <w:rPr>
+                <w:rFonts w:ascii="Calibri" w:eastAsia="Calibri" w:hAnsi="Calibri" w:cs="Calibri"/>
+                <w:color w:val="000000"/>
+                <w:sz w:val="22"/>
+                <w:szCs w:val="22"/>
+                <w:lang w:val="en-US"/>
+              </w:rPr>
+              <w:t/>
+            </w:r>
+            <w:proofErr w:type="spellEnd"/>
+            <w:r>
+              <w:rPr>
+                <w:rFonts w:ascii="Calibri" w:eastAsia="Calibri" w:hAnsi="Calibri" w:cs="Calibri"/>
+                <w:color w:val="000000"/>
+                <w:sz w:val="22"/>
+                <w:szCs w:val="22"/>
+                <w:lang w:val="en-US"/>
+              </w:rPr>
+              <w:t/>
+            </w:r>
           </w:p>
         </w:tc>
         <w:tc>
@@ -1889,10 +2321,41 @@
               <w:jc w:val="center"/>
               <w:rPr>
                 <w:rFonts w:ascii="Calibri" w:eastAsia="Calibri" w:hAnsi="Calibri" w:cs="Calibri"/>
-                <w:sz w:val="22"/>
-                <w:szCs w:val="22"/>
-              </w:rPr>
-            </w:pPr>
+                <w:color w:val="000000"/>
+                <w:sz w:val="22"/>
+                <w:szCs w:val="22"/>
+                <w:lang w:val="en-US"/>
+              </w:rPr>
+            </w:pPr>
+            <w:proofErr w:type="gramStart"/>
+            <w:r>
+              <w:rPr>
+                <w:rFonts w:ascii="Calibri" w:eastAsia="Calibri" w:hAnsi="Calibri" w:cs="Calibri"/>
+                <w:sz w:val="22"/>
+                <w:szCs w:val="22"/>
+                <w:lang w:val="en-US"/>
+              </w:rPr>
+              <w:t xml:space="preserve">AZN</w:t>
+            </w:r>
+            <w:r>
+              <w:rPr>
+                <w:rFonts w:ascii="Calibri" w:eastAsia="Calibri" w:hAnsi="Calibri" w:cs="Calibri"/>
+                <w:sz w:val="22"/>
+                <w:szCs w:val="22"/>
+                <w:lang w:val="en-US"/>
+              </w:rPr>
+              <w:t/>
+            </w:r>
+            <w:proofErr w:type="gramEnd"/>
+            <w:r>
+              <w:rPr>
+                <w:rFonts w:ascii="Calibri" w:eastAsia="Calibri" w:hAnsi="Calibri" w:cs="Calibri"/>
+                <w:sz w:val="22"/>
+                <w:szCs w:val="22"/>
+                <w:lang w:val="en-US"/>
+              </w:rPr>
+              <w:t/>
+            </w:r>
           </w:p>
         </w:tc>
         <w:tc>
@@ -1963,15 +2426,52 @@
           </w:tcPr>
           <w:p>
             <w:pPr>
-              <w:spacing w:line="240" w:lineRule="auto"/>
+              <w:spacing w:line="276" w:lineRule="auto"/>
               <w:ind w:left="0" w:hanging="2"/>
               <w:jc w:val="center"/>
               <w:rPr>
                 <w:rFonts w:ascii="Calibri" w:eastAsia="Calibri" w:hAnsi="Calibri" w:cs="Calibri"/>
-                <w:sz w:val="22"/>
-                <w:szCs w:val="22"/>
-              </w:rPr>
-            </w:pPr>
+                <w:color w:val="000000"/>
+                <w:sz w:val="20"/>
+                <w:szCs w:val="20"/>
+                <w:lang w:val="en-US"/>
+              </w:rPr>
+            </w:pPr>
+            <w:r>
+              <w:rPr>
+                <w:b/>
+              </w:rPr>
+              <w:t xml:space="preserve"> </w:t>
+            </w:r>
+            <w:r>
+              <w:rPr>
+                <w:rFonts w:ascii="Calibri" w:eastAsia="Calibri" w:hAnsi="Calibri" w:cs="Calibri"/>
+                <w:sz w:val="22"/>
+                <w:szCs w:val="22"/>
+                <w:lang w:val="en-US"/>
+              </w:rPr>
+              <w:t/>
+            </w:r>
+            <w:proofErr w:type="gramStart"/>
+            <w:r>
+              <w:rPr>
+                <w:rFonts w:ascii="Calibri" w:eastAsia="Calibri" w:hAnsi="Calibri" w:cs="Calibri"/>
+                <w:sz w:val="22"/>
+                <w:szCs w:val="22"/>
+                <w:lang w:val="en-US"/>
+              </w:rPr>
+              <w:t xml:space="preserve">540</w:t>
+            </w:r>
+            <w:proofErr w:type="gramEnd"/>
+            <w:r>
+              <w:rPr>
+                <w:rFonts w:ascii="Calibri" w:eastAsia="Calibri" w:hAnsi="Calibri" w:cs="Calibri"/>
+                <w:sz w:val="22"/>
+                <w:szCs w:val="22"/>
+                <w:lang w:val="en-US"/>
+              </w:rPr>
+              <w:t/>
+            </w:r>
           </w:p>
         </w:tc>
         <w:tc>
@@ -1989,14 +2489,47 @@
           <w:p>
             <w:pPr>
               <w:spacing w:line="240" w:lineRule="auto"/>
-              <w:ind w:left="0" w:hanging="2"/>
-              <w:jc w:val="center"/>
-              <w:rPr>
-                <w:rFonts w:ascii="Calibri" w:eastAsia="Calibri" w:hAnsi="Calibri" w:cs="Calibri"/>
-                <w:sz w:val="22"/>
-                <w:szCs w:val="22"/>
-              </w:rPr>
-            </w:pPr>
+              <w:ind w:leftChars="0" w:left="0" w:firstLineChars="0" w:firstLine="0"/>
+              <w:rPr>
+                <w:rFonts w:ascii="Calibri" w:eastAsia="Calibri" w:hAnsi="Calibri" w:cs="Calibri"/>
+                <w:color w:val="000000"/>
+                <w:sz w:val="22"/>
+                <w:szCs w:val="22"/>
+                <w:lang w:val="en-US"/>
+              </w:rPr>
+            </w:pPr>
+            <w:r>
+              <w:rPr>
+                <w:rFonts w:ascii="Calibri" w:eastAsia="Calibri" w:hAnsi="Calibri" w:cs="Calibri"/>
+                <w:color w:val="000000"/>
+                <w:sz w:val="22"/>
+                <w:szCs w:val="22"/>
+                <w:lang w:val="en-US"/>
+              </w:rPr>
+              <w:t xml:space="preserve">   30.08.2024</w:t>
+            </w:r>
+            <w:proofErr w:type="spellStart"/>
+            <w:r>
+              <w:rPr>
+                <w:rFonts w:ascii="Calibri" w:eastAsia="Calibri" w:hAnsi="Calibri" w:cs="Calibri"/>
+                <w:color w:val="000000"/>
+                <w:sz w:val="22"/>
+                <w:szCs w:val="22"/>
+                <w:lang w:val="en-US"/>
+              </w:rPr>
+              <w:t/>
+            </w:r>
+            <w:proofErr w:type="spellEnd"/>
+            <w:r>
+              <w:rPr>
+                <w:rFonts w:ascii="Calibri" w:eastAsia="Calibri" w:hAnsi="Calibri" w:cs="Calibri"/>
+                <w:color w:val="000000"/>
+                <w:sz w:val="22"/>
+                <w:szCs w:val="22"/>
+                <w:lang w:val="en-US"/>
+              </w:rPr>
+              <w:t/>
+            </w:r>
           </w:p>
         </w:tc>
         <w:tc>
@@ -2018,655 +2551,41 @@
               <w:jc w:val="center"/>
               <w:rPr>
                 <w:rFonts w:ascii="Calibri" w:eastAsia="Calibri" w:hAnsi="Calibri" w:cs="Calibri"/>
-                <w:sz w:val="22"/>
-                <w:szCs w:val="22"/>
-              </w:rPr>
-            </w:pPr>
-          </w:p>
-        </w:tc>
-        <w:tc>
-          <w:tcPr>
-            <w:tcW w:w="1790" w:type="dxa"/>
-            <w:tcBorders>
-              <w:top w:val="nil"/>
-              <w:left w:val="nil"/>
-              <w:bottom w:val="nil"/>
-              <w:right w:val="nil"/>
-            </w:tcBorders>
-            <w:shd w:val="clear" w:color="auto" w:fill="auto"/>
-            <w:vAlign w:val="bottom"/>
-          </w:tcPr>
-          <w:p>
-            <w:pPr>
-              <w:spacing w:line="240" w:lineRule="auto"/>
-              <w:ind w:left="0" w:hanging="2"/>
-              <w:jc w:val="center"/>
-              <w:rPr>
-                <w:rFonts w:ascii="Calibri" w:eastAsia="Calibri" w:hAnsi="Calibri" w:cs="Calibri"/>
-                <w:color w:val="000000"/>
-                <w:sz w:val="22"/>
-                <w:szCs w:val="22"/>
-              </w:rPr>
-            </w:pPr>
-          </w:p>
-        </w:tc>
-        <w:tc>
-          <w:tcPr>
-            <w:tcW w:w="1800" w:type="dxa"/>
-            <w:tcBorders>
-              <w:top w:val="nil"/>
-              <w:left w:val="nil"/>
-              <w:bottom w:val="nil"/>
-              <w:right w:val="nil"/>
-            </w:tcBorders>
-            <w:shd w:val="clear" w:color="auto" w:fill="auto"/>
-            <w:vAlign w:val="bottom"/>
-          </w:tcPr>
-          <w:p>
-            <w:pPr>
-              <w:spacing w:line="240" w:lineRule="auto"/>
-              <w:ind w:left="0" w:hanging="2"/>
-              <w:rPr>
-                <w:sz w:val="20"/>
-                <w:szCs w:val="20"/>
-              </w:rPr>
-            </w:pPr>
-          </w:p>
-        </w:tc>
-      </w:tr>
-      <w:tr>
-        <w:trPr>
-          <w:trHeight w:val="316"/>
-        </w:trPr>
-        <w:tc>
-          <w:tcPr>
-            <w:tcW w:w="2025" w:type="dxa"/>
-            <w:tcBorders>
-              <w:top w:val="single" w:sz="4" w:space="0" w:color="000000"/>
-              <w:left w:val="single" w:sz="4" w:space="0" w:color="000000"/>
-              <w:bottom w:val="single" w:sz="4" w:space="0" w:color="000000"/>
-              <w:right w:val="single" w:sz="4" w:space="0" w:color="000000"/>
-            </w:tcBorders>
-            <w:shd w:val="clear" w:color="auto" w:fill="auto"/>
-            <w:vAlign w:val="bottom"/>
-          </w:tcPr>
-          <w:p>
-            <w:pPr>
-              <w:spacing w:line="240" w:lineRule="auto"/>
-              <w:ind w:left="0" w:hanging="2"/>
-              <w:jc w:val="center"/>
-              <w:rPr>
-                <w:rFonts w:ascii="Calibri" w:eastAsia="Calibri" w:hAnsi="Calibri" w:cs="Calibri"/>
-                <w:sz w:val="22"/>
-                <w:szCs w:val="22"/>
-              </w:rPr>
-            </w:pPr>
-          </w:p>
-        </w:tc>
-        <w:tc>
-          <w:tcPr>
-            <w:tcW w:w="1800" w:type="dxa"/>
-            <w:tcBorders>
-              <w:top w:val="single" w:sz="4" w:space="0" w:color="000000"/>
-              <w:left w:val="nil"/>
-              <w:bottom w:val="single" w:sz="4" w:space="0" w:color="000000"/>
-              <w:right w:val="single" w:sz="4" w:space="0" w:color="000000"/>
-            </w:tcBorders>
-            <w:shd w:val="clear" w:color="auto" w:fill="auto"/>
-            <w:vAlign w:val="bottom"/>
-          </w:tcPr>
-          <w:p>
-            <w:pPr>
-              <w:spacing w:line="240" w:lineRule="auto"/>
-              <w:ind w:left="0" w:hanging="2"/>
-              <w:jc w:val="center"/>
-              <w:rPr>
-                <w:rFonts w:ascii="Calibri" w:eastAsia="Calibri" w:hAnsi="Calibri" w:cs="Calibri"/>
-                <w:sz w:val="22"/>
-                <w:szCs w:val="22"/>
-              </w:rPr>
-            </w:pPr>
-          </w:p>
-        </w:tc>
-        <w:tc>
-          <w:tcPr>
-            <w:tcW w:w="1930" w:type="dxa"/>
-            <w:tcBorders>
-              <w:top w:val="single" w:sz="4" w:space="0" w:color="000000"/>
-              <w:left w:val="nil"/>
-              <w:bottom w:val="single" w:sz="4" w:space="0" w:color="000000"/>
-              <w:right w:val="single" w:sz="4" w:space="0" w:color="000000"/>
-            </w:tcBorders>
-            <w:shd w:val="clear" w:color="auto" w:fill="auto"/>
-            <w:vAlign w:val="bottom"/>
-          </w:tcPr>
-          <w:p>
-            <w:pPr>
-              <w:spacing w:line="240" w:lineRule="auto"/>
-              <w:ind w:left="0" w:hanging="2"/>
-              <w:jc w:val="center"/>
-              <w:rPr>
-                <w:rFonts w:ascii="Calibri" w:eastAsia="Calibri" w:hAnsi="Calibri" w:cs="Calibri"/>
-                <w:sz w:val="22"/>
-                <w:szCs w:val="22"/>
-              </w:rPr>
-            </w:pPr>
-          </w:p>
-        </w:tc>
-        <w:tc>
-          <w:tcPr>
-            <w:tcW w:w="1790" w:type="dxa"/>
-            <w:tcBorders>
-              <w:top w:val="nil"/>
-              <w:left w:val="nil"/>
-              <w:bottom w:val="nil"/>
-              <w:right w:val="nil"/>
-            </w:tcBorders>
-            <w:shd w:val="clear" w:color="auto" w:fill="auto"/>
-            <w:vAlign w:val="bottom"/>
-          </w:tcPr>
-          <w:p>
-            <w:pPr>
-              <w:spacing w:line="240" w:lineRule="auto"/>
-              <w:ind w:left="0" w:hanging="2"/>
-              <w:jc w:val="center"/>
-              <w:rPr>
-                <w:rFonts w:ascii="Calibri" w:eastAsia="Calibri" w:hAnsi="Calibri" w:cs="Calibri"/>
-                <w:color w:val="000000"/>
-                <w:sz w:val="22"/>
-                <w:szCs w:val="22"/>
-              </w:rPr>
-            </w:pPr>
-          </w:p>
-        </w:tc>
-        <w:tc>
-          <w:tcPr>
-            <w:tcW w:w="1800" w:type="dxa"/>
-            <w:tcBorders>
-              <w:top w:val="nil"/>
-              <w:left w:val="nil"/>
-              <w:bottom w:val="nil"/>
-              <w:right w:val="nil"/>
-            </w:tcBorders>
-            <w:shd w:val="clear" w:color="auto" w:fill="auto"/>
-            <w:vAlign w:val="bottom"/>
-          </w:tcPr>
-          <w:p>
-            <w:pPr>
-              <w:spacing w:line="240" w:lineRule="auto"/>
-              <w:ind w:left="0" w:hanging="2"/>
-              <w:rPr>
-                <w:sz w:val="20"/>
-                <w:szCs w:val="20"/>
-              </w:rPr>
-            </w:pPr>
-          </w:p>
-        </w:tc>
-      </w:tr>
-      <w:tr>
-        <w:trPr>
-          <w:trHeight w:val="316"/>
-        </w:trPr>
-        <w:tc>
-          <w:tcPr>
-            <w:tcW w:w="2025" w:type="dxa"/>
-            <w:tcBorders>
-              <w:top w:val="single" w:sz="4" w:space="0" w:color="000000"/>
-              <w:left w:val="single" w:sz="4" w:space="0" w:color="000000"/>
-              <w:bottom w:val="single" w:sz="4" w:space="0" w:color="000000"/>
-              <w:right w:val="single" w:sz="4" w:space="0" w:color="000000"/>
-            </w:tcBorders>
-            <w:shd w:val="clear" w:color="auto" w:fill="auto"/>
-            <w:vAlign w:val="bottom"/>
-          </w:tcPr>
-          <w:p>
-            <w:pPr>
-              <w:spacing w:line="240" w:lineRule="auto"/>
-              <w:ind w:left="0" w:hanging="2"/>
-              <w:jc w:val="center"/>
-              <w:rPr>
-                <w:rFonts w:ascii="Calibri" w:eastAsia="Calibri" w:hAnsi="Calibri" w:cs="Calibri"/>
-                <w:sz w:val="22"/>
-                <w:szCs w:val="22"/>
-              </w:rPr>
-            </w:pPr>
-          </w:p>
-        </w:tc>
-        <w:tc>
-          <w:tcPr>
-            <w:tcW w:w="1800" w:type="dxa"/>
-            <w:tcBorders>
-              <w:top w:val="single" w:sz="4" w:space="0" w:color="000000"/>
-              <w:left w:val="nil"/>
-              <w:bottom w:val="single" w:sz="4" w:space="0" w:color="000000"/>
-              <w:right w:val="single" w:sz="4" w:space="0" w:color="000000"/>
-            </w:tcBorders>
-            <w:shd w:val="clear" w:color="auto" w:fill="auto"/>
-            <w:vAlign w:val="bottom"/>
-          </w:tcPr>
-          <w:p>
-            <w:pPr>
-              <w:spacing w:line="240" w:lineRule="auto"/>
-              <w:ind w:left="0" w:hanging="2"/>
-              <w:jc w:val="center"/>
-              <w:rPr>
-                <w:rFonts w:ascii="Calibri" w:eastAsia="Calibri" w:hAnsi="Calibri" w:cs="Calibri"/>
-                <w:sz w:val="22"/>
-                <w:szCs w:val="22"/>
-              </w:rPr>
-            </w:pPr>
-          </w:p>
-        </w:tc>
-        <w:tc>
-          <w:tcPr>
-            <w:tcW w:w="1930" w:type="dxa"/>
-            <w:tcBorders>
-              <w:top w:val="single" w:sz="4" w:space="0" w:color="000000"/>
-              <w:left w:val="nil"/>
-              <w:bottom w:val="single" w:sz="4" w:space="0" w:color="000000"/>
-              <w:right w:val="single" w:sz="4" w:space="0" w:color="000000"/>
-            </w:tcBorders>
-            <w:shd w:val="clear" w:color="auto" w:fill="auto"/>
-            <w:vAlign w:val="bottom"/>
-          </w:tcPr>
-          <w:p>
-            <w:pPr>
-              <w:spacing w:line="240" w:lineRule="auto"/>
-              <w:ind w:left="0" w:hanging="2"/>
-              <w:jc w:val="center"/>
-              <w:rPr>
-                <w:rFonts w:ascii="Calibri" w:eastAsia="Calibri" w:hAnsi="Calibri" w:cs="Calibri"/>
-                <w:sz w:val="22"/>
-                <w:szCs w:val="22"/>
-              </w:rPr>
-            </w:pPr>
-          </w:p>
-        </w:tc>
-        <w:tc>
-          <w:tcPr>
-            <w:tcW w:w="1790" w:type="dxa"/>
-            <w:tcBorders>
-              <w:top w:val="nil"/>
-              <w:left w:val="nil"/>
-              <w:bottom w:val="nil"/>
-              <w:right w:val="nil"/>
-            </w:tcBorders>
-            <w:shd w:val="clear" w:color="auto" w:fill="auto"/>
-            <w:vAlign w:val="bottom"/>
-          </w:tcPr>
-          <w:p>
-            <w:pPr>
-              <w:spacing w:line="240" w:lineRule="auto"/>
-              <w:ind w:left="0" w:hanging="2"/>
-              <w:jc w:val="center"/>
-              <w:rPr>
-                <w:rFonts w:ascii="Calibri" w:eastAsia="Calibri" w:hAnsi="Calibri" w:cs="Calibri"/>
-                <w:color w:val="000000"/>
-                <w:sz w:val="22"/>
-                <w:szCs w:val="22"/>
-              </w:rPr>
-            </w:pPr>
-          </w:p>
-        </w:tc>
-        <w:tc>
-          <w:tcPr>
-            <w:tcW w:w="1800" w:type="dxa"/>
-            <w:tcBorders>
-              <w:top w:val="nil"/>
-              <w:left w:val="nil"/>
-              <w:bottom w:val="nil"/>
-              <w:right w:val="nil"/>
-            </w:tcBorders>
-            <w:shd w:val="clear" w:color="auto" w:fill="auto"/>
-            <w:vAlign w:val="bottom"/>
-          </w:tcPr>
-          <w:p>
-            <w:pPr>
-              <w:spacing w:line="240" w:lineRule="auto"/>
-              <w:ind w:left="0" w:hanging="2"/>
-              <w:rPr>
-                <w:sz w:val="20"/>
-                <w:szCs w:val="20"/>
-              </w:rPr>
-            </w:pPr>
-          </w:p>
-        </w:tc>
-      </w:tr>
-      <w:tr>
-        <w:trPr>
-          <w:trHeight w:val="316"/>
-        </w:trPr>
-        <w:tc>
-          <w:tcPr>
-            <w:tcW w:w="2025" w:type="dxa"/>
-            <w:tcBorders>
-              <w:top w:val="single" w:sz="4" w:space="0" w:color="000000"/>
-              <w:left w:val="single" w:sz="4" w:space="0" w:color="000000"/>
-              <w:bottom w:val="single" w:sz="4" w:space="0" w:color="000000"/>
-              <w:right w:val="single" w:sz="4" w:space="0" w:color="000000"/>
-            </w:tcBorders>
-            <w:shd w:val="clear" w:color="auto" w:fill="auto"/>
-            <w:vAlign w:val="bottom"/>
-          </w:tcPr>
-          <w:p>
-            <w:pPr>
-              <w:spacing w:line="240" w:lineRule="auto"/>
-              <w:ind w:left="0" w:hanging="2"/>
-              <w:jc w:val="center"/>
-              <w:rPr>
-                <w:rFonts w:ascii="Calibri" w:eastAsia="Calibri" w:hAnsi="Calibri" w:cs="Calibri"/>
-                <w:sz w:val="22"/>
-                <w:szCs w:val="22"/>
-              </w:rPr>
-            </w:pPr>
-          </w:p>
-        </w:tc>
-        <w:tc>
-          <w:tcPr>
-            <w:tcW w:w="1800" w:type="dxa"/>
-            <w:tcBorders>
-              <w:top w:val="single" w:sz="4" w:space="0" w:color="000000"/>
-              <w:left w:val="nil"/>
-              <w:bottom w:val="single" w:sz="4" w:space="0" w:color="000000"/>
-              <w:right w:val="single" w:sz="4" w:space="0" w:color="000000"/>
-            </w:tcBorders>
-            <w:shd w:val="clear" w:color="auto" w:fill="auto"/>
-            <w:vAlign w:val="bottom"/>
-          </w:tcPr>
-          <w:p>
-            <w:pPr>
-              <w:spacing w:line="240" w:lineRule="auto"/>
-              <w:ind w:left="0" w:hanging="2"/>
-              <w:jc w:val="center"/>
-              <w:rPr>
-                <w:rFonts w:ascii="Calibri" w:eastAsia="Calibri" w:hAnsi="Calibri" w:cs="Calibri"/>
-                <w:sz w:val="22"/>
-                <w:szCs w:val="22"/>
-              </w:rPr>
-            </w:pPr>
-          </w:p>
-        </w:tc>
-        <w:tc>
-          <w:tcPr>
-            <w:tcW w:w="1930" w:type="dxa"/>
-            <w:tcBorders>
-              <w:top w:val="single" w:sz="4" w:space="0" w:color="000000"/>
-              <w:left w:val="nil"/>
-              <w:bottom w:val="single" w:sz="4" w:space="0" w:color="000000"/>
-              <w:right w:val="single" w:sz="4" w:space="0" w:color="000000"/>
-            </w:tcBorders>
-            <w:shd w:val="clear" w:color="auto" w:fill="auto"/>
-            <w:vAlign w:val="bottom"/>
-          </w:tcPr>
-          <w:p>
-            <w:pPr>
-              <w:spacing w:line="240" w:lineRule="auto"/>
-              <w:ind w:left="0" w:hanging="2"/>
-              <w:jc w:val="center"/>
-              <w:rPr>
-                <w:rFonts w:ascii="Calibri" w:eastAsia="Calibri" w:hAnsi="Calibri" w:cs="Calibri"/>
-                <w:sz w:val="22"/>
-                <w:szCs w:val="22"/>
-              </w:rPr>
-            </w:pPr>
-          </w:p>
-        </w:tc>
-        <w:tc>
-          <w:tcPr>
-            <w:tcW w:w="1790" w:type="dxa"/>
-            <w:tcBorders>
-              <w:top w:val="nil"/>
-              <w:left w:val="nil"/>
-              <w:bottom w:val="nil"/>
-              <w:right w:val="nil"/>
-            </w:tcBorders>
-            <w:shd w:val="clear" w:color="auto" w:fill="auto"/>
-            <w:vAlign w:val="bottom"/>
-          </w:tcPr>
-          <w:p>
-            <w:pPr>
-              <w:spacing w:line="240" w:lineRule="auto"/>
-              <w:ind w:left="0" w:hanging="2"/>
-              <w:jc w:val="center"/>
-              <w:rPr>
-                <w:rFonts w:ascii="Calibri" w:eastAsia="Calibri" w:hAnsi="Calibri" w:cs="Calibri"/>
-                <w:color w:val="000000"/>
-                <w:sz w:val="22"/>
-                <w:szCs w:val="22"/>
-              </w:rPr>
-            </w:pPr>
-          </w:p>
-        </w:tc>
-        <w:tc>
-          <w:tcPr>
-            <w:tcW w:w="1800" w:type="dxa"/>
-            <w:tcBorders>
-              <w:top w:val="nil"/>
-              <w:left w:val="nil"/>
-              <w:bottom w:val="nil"/>
-              <w:right w:val="nil"/>
-            </w:tcBorders>
-            <w:shd w:val="clear" w:color="auto" w:fill="auto"/>
-            <w:vAlign w:val="bottom"/>
-          </w:tcPr>
-          <w:p>
-            <w:pPr>
-              <w:spacing w:line="240" w:lineRule="auto"/>
-              <w:ind w:left="0" w:hanging="2"/>
-              <w:rPr>
-                <w:sz w:val="20"/>
-                <w:szCs w:val="20"/>
-              </w:rPr>
-            </w:pPr>
-          </w:p>
-        </w:tc>
-      </w:tr>
-      <w:tr>
-        <w:trPr>
-          <w:trHeight w:val="316"/>
-        </w:trPr>
-        <w:tc>
-          <w:tcPr>
-            <w:tcW w:w="2025" w:type="dxa"/>
-            <w:tcBorders>
-              <w:top w:val="single" w:sz="4" w:space="0" w:color="000000"/>
-              <w:left w:val="single" w:sz="4" w:space="0" w:color="000000"/>
-              <w:bottom w:val="single" w:sz="4" w:space="0" w:color="000000"/>
-              <w:right w:val="single" w:sz="4" w:space="0" w:color="000000"/>
-            </w:tcBorders>
-            <w:shd w:val="clear" w:color="auto" w:fill="auto"/>
-            <w:vAlign w:val="bottom"/>
-          </w:tcPr>
-          <w:p>
-            <w:pPr>
-              <w:spacing w:line="240" w:lineRule="auto"/>
-              <w:ind w:left="0" w:hanging="2"/>
-              <w:jc w:val="center"/>
-              <w:rPr>
-                <w:rFonts w:ascii="Calibri" w:eastAsia="Calibri" w:hAnsi="Calibri" w:cs="Calibri"/>
-                <w:sz w:val="22"/>
-                <w:szCs w:val="22"/>
-              </w:rPr>
-            </w:pPr>
-          </w:p>
-        </w:tc>
-        <w:tc>
-          <w:tcPr>
-            <w:tcW w:w="1800" w:type="dxa"/>
-            <w:tcBorders>
-              <w:top w:val="single" w:sz="4" w:space="0" w:color="000000"/>
-              <w:left w:val="nil"/>
-              <w:bottom w:val="single" w:sz="4" w:space="0" w:color="000000"/>
-              <w:right w:val="single" w:sz="4" w:space="0" w:color="000000"/>
-            </w:tcBorders>
-            <w:shd w:val="clear" w:color="auto" w:fill="auto"/>
-            <w:vAlign w:val="bottom"/>
-          </w:tcPr>
-          <w:p>
-            <w:pPr>
-              <w:spacing w:line="240" w:lineRule="auto"/>
-              <w:ind w:left="0" w:hanging="2"/>
-              <w:jc w:val="center"/>
-              <w:rPr>
-                <w:rFonts w:ascii="Calibri" w:eastAsia="Calibri" w:hAnsi="Calibri" w:cs="Calibri"/>
-                <w:sz w:val="22"/>
-                <w:szCs w:val="22"/>
-              </w:rPr>
-            </w:pPr>
-          </w:p>
-        </w:tc>
-        <w:tc>
-          <w:tcPr>
-            <w:tcW w:w="1930" w:type="dxa"/>
-            <w:tcBorders>
-              <w:top w:val="single" w:sz="4" w:space="0" w:color="000000"/>
-              <w:left w:val="nil"/>
-              <w:bottom w:val="single" w:sz="4" w:space="0" w:color="000000"/>
-              <w:right w:val="single" w:sz="4" w:space="0" w:color="000000"/>
-            </w:tcBorders>
-            <w:shd w:val="clear" w:color="auto" w:fill="auto"/>
-            <w:vAlign w:val="bottom"/>
-          </w:tcPr>
-          <w:p>
-            <w:pPr>
-              <w:spacing w:line="240" w:lineRule="auto"/>
-              <w:ind w:left="0" w:hanging="2"/>
-              <w:jc w:val="center"/>
-              <w:rPr>
-                <w:rFonts w:ascii="Calibri" w:eastAsia="Calibri" w:hAnsi="Calibri" w:cs="Calibri"/>
-                <w:sz w:val="22"/>
-                <w:szCs w:val="22"/>
-              </w:rPr>
-            </w:pPr>
-          </w:p>
-        </w:tc>
-        <w:tc>
-          <w:tcPr>
-            <w:tcW w:w="1790" w:type="dxa"/>
-            <w:tcBorders>
-              <w:top w:val="nil"/>
-              <w:left w:val="nil"/>
-              <w:bottom w:val="nil"/>
-              <w:right w:val="nil"/>
-            </w:tcBorders>
-            <w:shd w:val="clear" w:color="auto" w:fill="auto"/>
-            <w:vAlign w:val="bottom"/>
-          </w:tcPr>
-          <w:p>
-            <w:pPr>
-              <w:spacing w:line="240" w:lineRule="auto"/>
-              <w:ind w:left="0" w:hanging="2"/>
-              <w:jc w:val="center"/>
-              <w:rPr>
-                <w:rFonts w:ascii="Calibri" w:eastAsia="Calibri" w:hAnsi="Calibri" w:cs="Calibri"/>
-                <w:color w:val="000000"/>
-                <w:sz w:val="22"/>
-                <w:szCs w:val="22"/>
-              </w:rPr>
-            </w:pPr>
-          </w:p>
-        </w:tc>
-        <w:tc>
-          <w:tcPr>
-            <w:tcW w:w="1800" w:type="dxa"/>
-            <w:tcBorders>
-              <w:top w:val="nil"/>
-              <w:left w:val="nil"/>
-              <w:bottom w:val="nil"/>
-              <w:right w:val="nil"/>
-            </w:tcBorders>
-            <w:shd w:val="clear" w:color="auto" w:fill="auto"/>
-            <w:vAlign w:val="bottom"/>
-          </w:tcPr>
-          <w:p>
-            <w:pPr>
-              <w:spacing w:line="240" w:lineRule="auto"/>
-              <w:ind w:left="0" w:hanging="2"/>
-              <w:rPr>
-                <w:sz w:val="20"/>
-                <w:szCs w:val="20"/>
-              </w:rPr>
-            </w:pPr>
-          </w:p>
-        </w:tc>
-      </w:tr>
-      <w:tr>
-        <w:trPr>
-          <w:trHeight w:val="316"/>
-        </w:trPr>
-        <w:tc>
-          <w:tcPr>
-            <w:tcW w:w="2025" w:type="dxa"/>
-            <w:tcBorders>
-              <w:top w:val="single" w:sz="4" w:space="0" w:color="000000"/>
-              <w:left w:val="single" w:sz="4" w:space="0" w:color="000000"/>
-              <w:bottom w:val="single" w:sz="4" w:space="0" w:color="000000"/>
-              <w:right w:val="single" w:sz="4" w:space="0" w:color="000000"/>
-            </w:tcBorders>
-            <w:shd w:val="clear" w:color="auto" w:fill="auto"/>
-            <w:vAlign w:val="bottom"/>
-          </w:tcPr>
-          <w:p>
-            <w:pPr>
-              <w:spacing w:line="240" w:lineRule="auto"/>
-              <w:ind w:left="0" w:hanging="2"/>
-              <w:jc w:val="center"/>
-              <w:rPr>
-                <w:rFonts w:ascii="Calibri" w:eastAsia="Calibri" w:hAnsi="Calibri" w:cs="Calibri"/>
-                <w:sz w:val="22"/>
-                <w:szCs w:val="22"/>
-              </w:rPr>
-            </w:pPr>
-          </w:p>
-        </w:tc>
-        <w:tc>
-          <w:tcPr>
-            <w:tcW w:w="1800" w:type="dxa"/>
-            <w:tcBorders>
-              <w:top w:val="single" w:sz="4" w:space="0" w:color="000000"/>
-              <w:left w:val="nil"/>
-              <w:bottom w:val="single" w:sz="4" w:space="0" w:color="000000"/>
-              <w:right w:val="single" w:sz="4" w:space="0" w:color="000000"/>
-            </w:tcBorders>
-            <w:shd w:val="clear" w:color="auto" w:fill="auto"/>
-            <w:vAlign w:val="bottom"/>
-          </w:tcPr>
-          <w:p>
-            <w:pPr>
-              <w:spacing w:line="240" w:lineRule="auto"/>
-              <w:ind w:left="0" w:hanging="2"/>
-              <w:jc w:val="center"/>
-              <w:rPr>
-                <w:rFonts w:ascii="Calibri" w:eastAsia="Calibri" w:hAnsi="Calibri" w:cs="Calibri"/>
-                <w:sz w:val="22"/>
-                <w:szCs w:val="22"/>
-              </w:rPr>
-            </w:pPr>
-          </w:p>
-        </w:tc>
-        <w:tc>
-          <w:tcPr>
-            <w:tcW w:w="1930" w:type="dxa"/>
-            <w:tcBorders>
-              <w:top w:val="single" w:sz="4" w:space="0" w:color="000000"/>
-              <w:left w:val="nil"/>
-              <w:bottom w:val="single" w:sz="4" w:space="0" w:color="000000"/>
-              <w:right w:val="single" w:sz="4" w:space="0" w:color="000000"/>
-            </w:tcBorders>
-            <w:shd w:val="clear" w:color="auto" w:fill="auto"/>
-            <w:vAlign w:val="bottom"/>
-          </w:tcPr>
-          <w:p>
-            <w:pPr>
-              <w:spacing w:line="240" w:lineRule="auto"/>
-              <w:ind w:left="0" w:hanging="2"/>
-              <w:jc w:val="center"/>
-              <w:rPr>
-                <w:rFonts w:ascii="Calibri" w:eastAsia="Calibri" w:hAnsi="Calibri" w:cs="Calibri"/>
-                <w:sz w:val="22"/>
-                <w:szCs w:val="22"/>
-              </w:rPr>
-            </w:pPr>
+                <w:color w:val="000000"/>
+                <w:sz w:val="22"/>
+                <w:szCs w:val="22"/>
+                <w:lang w:val="en-US"/>
+              </w:rPr>
+            </w:pPr>
+            <w:proofErr w:type="gramStart"/>
+            <w:r>
+              <w:rPr>
+                <w:rFonts w:ascii="Calibri" w:eastAsia="Calibri" w:hAnsi="Calibri" w:cs="Calibri"/>
+                <w:sz w:val="22"/>
+                <w:szCs w:val="22"/>
+                <w:lang w:val="en-US"/>
+              </w:rPr>
+              <w:t xml:space="preserve">AZN</w:t>
+            </w:r>
+            <w:r>
+              <w:rPr>
+                <w:rFonts w:ascii="Calibri" w:eastAsia="Calibri" w:hAnsi="Calibri" w:cs="Calibri"/>
+                <w:sz w:val="22"/>
+                <w:szCs w:val="22"/>
+                <w:lang w:val="en-US"/>
+              </w:rPr>
+              <w:t/>
+            </w:r>
+            <w:proofErr w:type="gramEnd"/>
+            <w:r>
+              <w:rPr>
+                <w:rFonts w:ascii="Calibri" w:eastAsia="Calibri" w:hAnsi="Calibri" w:cs="Calibri"/>
+                <w:sz w:val="22"/>
+                <w:szCs w:val="22"/>
+                <w:lang w:val="en-US"/>
+              </w:rPr>
+              <w:t/>
+            </w:r>
           </w:p>
         </w:tc>
         <w:tc>
@@ -2737,8 +2656,11 @@
     <w:p>
       <w:pPr>
         <w:spacing w:line="276" w:lineRule="auto"/>
-        <w:ind w:left="0" w:hanging="2"/>
+        <w:ind w:leftChars="0" w:left="0" w:firstLineChars="0" w:firstLine="0"/>
         <w:jc w:val="both"/>
+        <w:rPr>
+          <w:lang w:val="en-US"/>
+        </w:rPr>
       </w:pPr>
     </w:p>
     <w:p>
@@ -2749,9 +2671,51 @@
         </w:tabs>
         <w:ind w:left="0" w:hanging="2"/>
         <w:jc w:val="both"/>
+        <w:rPr>
+          <w:lang w:val="en-US"/>
+        </w:rPr>
       </w:pPr>
-      <w:r>
-        <w:t>Protokolda qiymətlər Azərbaycan manatı ilə göstərilir.</w:t>
+      <w:proofErr w:type="spellStart"/>
+      <w:r>
+        <w:rPr>
+          <w:lang w:val="en-US"/>
+        </w:rPr>
+        <w:t>Protokolda</w:t>
+      </w:r>
+      <w:proofErr w:type="spellEnd"/>
+      <w:r>
+        <w:rPr>
+          <w:lang w:val="en-US"/>
+        </w:rPr>
+        <w:t xml:space="preserve"> </w:t>
+      </w:r>
+      <w:proofErr w:type="spellStart"/>
+      <w:r>
+        <w:rPr>
+          <w:lang w:val="en-US"/>
+        </w:rPr>
+        <w:t>qiymətlər</w:t>
+      </w:r>
+      <w:proofErr w:type="spellEnd"/>
+      <w:r>
+        <w:rPr>
+          <w:lang w:val="en-US"/>
+        </w:rPr>
+        <w:t xml:space="preserve"> Azərbaycan </w:t>
+      </w:r>
+      <w:proofErr w:type="spellStart"/>
+      <w:r>
+        <w:rPr>
+          <w:lang w:val="en-US"/>
+        </w:rPr>
+        <w:t>manatı</w:t>
+      </w:r>
+      <w:proofErr w:type="spellEnd"/>
+      <w:r>
+        <w:rPr>
+          <w:lang w:val="en-US"/>
+        </w:rPr>
+        <w:t xml:space="preserve"> ilə göstərilir.</w:t>
       </w:r>
     </w:p>
     <w:p>
@@ -2763,9 +2727,127 @@
         <w:spacing w:line="240" w:lineRule="auto"/>
         <w:ind w:left="0" w:hanging="2"/>
         <w:jc w:val="both"/>
+        <w:rPr>
+          <w:lang w:val="en-US"/>
+        </w:rPr>
       </w:pPr>
       <w:r>
-        <w:t xml:space="preserve">Protokol Tərəflərin səlahiyyətli nümayəndələri tərəfindən imzalandığı andan qüvvəyə minir və Müqavilənin ayrılmaz tərkib hissəsini təşkil edir. </w:t>
+        <w:rPr>
+          <w:lang w:val="en-US"/>
+        </w:rPr>
+        <w:t xml:space="preserve">Protokol </w:t>
+      </w:r>
+      <w:proofErr w:type="spellStart"/>
+      <w:r>
+        <w:rPr>
+          <w:lang w:val="en-US"/>
+        </w:rPr>
+        <w:t>Tərəflərin</w:t>
+      </w:r>
+      <w:proofErr w:type="spellEnd"/>
+      <w:r>
+        <w:rPr>
+          <w:lang w:val="en-US"/>
+        </w:rPr>
+        <w:t xml:space="preserve"> </w:t>
+      </w:r>
+      <w:proofErr w:type="spellStart"/>
+      <w:r>
+        <w:rPr>
+          <w:lang w:val="en-US"/>
+        </w:rPr>
+        <w:t>səlahiyyətli</w:t>
+      </w:r>
+      <w:proofErr w:type="spellEnd"/>
+      <w:r>
+        <w:rPr>
+          <w:lang w:val="en-US"/>
+        </w:rPr>
+        <w:t xml:space="preserve"> nümayəndələri tərəfindən </w:t>
+      </w:r>
+      <w:proofErr w:type="spellStart"/>
+      <w:r>
+        <w:rPr>
+          <w:lang w:val="en-US"/>
+        </w:rPr>
+        <w:t>imzalandığı</w:t>
+      </w:r>
+      <w:proofErr w:type="spellEnd"/>
+      <w:r>
+        <w:rPr>
+          <w:lang w:val="en-US"/>
+        </w:rPr>
+        <w:t xml:space="preserve"> </w:t>
+      </w:r>
+      <w:proofErr w:type="spellStart"/>
+      <w:r>
+        <w:rPr>
+          <w:lang w:val="en-US"/>
+        </w:rPr>
+        <w:t>andan</w:t>
+      </w:r>
+      <w:proofErr w:type="spellEnd"/>
+      <w:r>
+        <w:rPr>
+          <w:lang w:val="en-US"/>
+        </w:rPr>
+        <w:t xml:space="preserve"> </w:t>
+      </w:r>
+      <w:proofErr w:type="spellStart"/>
+      <w:r>
+        <w:rPr>
+          <w:lang w:val="en-US"/>
+        </w:rPr>
+        <w:t>qüvvəyə</w:t>
+      </w:r>
+      <w:proofErr w:type="spellEnd"/>
+      <w:r>
+        <w:rPr>
+          <w:lang w:val="en-US"/>
+        </w:rPr>
+        <w:t xml:space="preserve"> </w:t>
+      </w:r>
+      <w:proofErr w:type="spellStart"/>
+      <w:r>
+        <w:rPr>
+          <w:lang w:val="en-US"/>
+        </w:rPr>
+        <w:t>minir</w:t>
+      </w:r>
+      <w:proofErr w:type="spellEnd"/>
+      <w:r>
+        <w:rPr>
+          <w:lang w:val="en-US"/>
+        </w:rPr>
+        <w:t xml:space="preserve"> və </w:t>
+      </w:r>
+      <w:proofErr w:type="spellStart"/>
+      <w:r>
+        <w:rPr>
+          <w:lang w:val="en-US"/>
+        </w:rPr>
+        <w:t>Müqavilənin</w:t>
+      </w:r>
+      <w:proofErr w:type="spellEnd"/>
+      <w:r>
+        <w:rPr>
+          <w:lang w:val="en-US"/>
+        </w:rPr>
+        <w:t xml:space="preserve"> </w:t>
+      </w:r>
+      <w:proofErr w:type="spellStart"/>
+      <w:r>
+        <w:rPr>
+          <w:lang w:val="en-US"/>
+        </w:rPr>
+        <w:t>ayrılmaz</w:t>
+      </w:r>
+      <w:proofErr w:type="spellEnd"/>
+      <w:r>
+        <w:rPr>
+          <w:lang w:val="en-US"/>
+        </w:rPr>
+        <w:t xml:space="preserve"> tərkib hissəsini təşkil edir. </w:t>
       </w:r>
     </w:p>
     <w:p>
@@ -2773,6 +2855,9 @@
         <w:spacing w:line="240" w:lineRule="auto"/>
         <w:ind w:left="0" w:hanging="2"/>
         <w:jc w:val="both"/>
+        <w:rPr>
+          <w:lang w:val="en-US"/>
+        </w:rPr>
       </w:pPr>
     </w:p>
     <w:p>
@@ -2784,15 +2869,80 @@
         <w:spacing w:line="240" w:lineRule="auto"/>
         <w:ind w:left="0" w:hanging="2"/>
         <w:jc w:val="both"/>
+        <w:rPr>
+          <w:lang w:val="en-US"/>
+        </w:rPr>
       </w:pPr>
       <w:r>
-        <w:t>Protokol Azərbaycan dilində olmaqla eyni hüquqi qüvvəyə malik 2 (iki) orijinal nüsxədə (hər tərəfə bir nüsxə) tərtib olunur.</w:t>
+        <w:rPr>
+          <w:lang w:val="en-US"/>
+        </w:rPr>
+        <w:t xml:space="preserve">Protokol Azərbaycan dilində olmaqla eyni hüquqi </w:t>
+      </w:r>
+      <w:proofErr w:type="spellStart"/>
+      <w:r>
+        <w:rPr>
+          <w:lang w:val="en-US"/>
+        </w:rPr>
+        <w:t>qüvvəyə</w:t>
+      </w:r>
+      <w:proofErr w:type="spellEnd"/>
+      <w:r>
+        <w:rPr>
+          <w:lang w:val="en-US"/>
+        </w:rPr>
+        <w:t xml:space="preserve"> malik 2 (iki) orijinal </w:t>
+      </w:r>
+      <w:proofErr w:type="spellStart"/>
+      <w:r>
+        <w:rPr>
+          <w:lang w:val="en-US"/>
+        </w:rPr>
+        <w:t>nüsxədə</w:t>
+      </w:r>
+      <w:proofErr w:type="spellEnd"/>
+      <w:r>
+        <w:rPr>
+          <w:lang w:val="en-US"/>
+        </w:rPr>
+        <w:t xml:space="preserve"> (hər </w:t>
+      </w:r>
+      <w:proofErr w:type="spellStart"/>
+      <w:r>
+        <w:rPr>
+          <w:lang w:val="en-US"/>
+        </w:rPr>
+        <w:t>tərəfə</w:t>
+      </w:r>
+      <w:proofErr w:type="spellEnd"/>
+      <w:r>
+        <w:rPr>
+          <w:lang w:val="en-US"/>
+        </w:rPr>
+        <w:t xml:space="preserve"> bir </w:t>
+      </w:r>
+      <w:proofErr w:type="spellStart"/>
+      <w:r>
+        <w:rPr>
+          <w:lang w:val="en-US"/>
+        </w:rPr>
+        <w:t>nüsxə</w:t>
+      </w:r>
+      <w:proofErr w:type="spellEnd"/>
+      <w:r>
+        <w:rPr>
+          <w:lang w:val="en-US"/>
+        </w:rPr>
+        <w:t>) tərtib olunur.</w:t>
       </w:r>
     </w:p>
     <w:p>
       <w:pPr>
         <w:spacing w:line="276" w:lineRule="auto"/>
         <w:ind w:left="0" w:hanging="2"/>
+        <w:rPr>
+          <w:lang w:val="en-US"/>
+        </w:rPr>
       </w:pPr>
     </w:p>
     <w:p>
@@ -2800,8 +2950,40 @@
         <w:spacing w:line="276" w:lineRule="auto"/>
         <w:ind w:left="0" w:hanging="2"/>
         <w:rPr>
+          <w:lang w:val="en-US"/>
+        </w:rPr>
+      </w:pPr>
+    </w:p>
+    <w:p>
+      <w:pPr>
+        <w:spacing w:line="276" w:lineRule="auto"/>
+        <w:ind w:left="0" w:hanging="2"/>
+        <w:rPr>
           <w:b/>
           <w:color w:val="2F5496"/>
+          <w:lang w:val="en-US"/>
+        </w:rPr>
+      </w:pPr>
+    </w:p>
+    <w:p>
+      <w:pPr>
+        <w:spacing w:line="276" w:lineRule="auto"/>
+        <w:ind w:left="0" w:hanging="2"/>
+        <w:rPr>
+          <w:b/>
+          <w:color w:val="2F5496"/>
+          <w:lang w:val="en-US"/>
+        </w:rPr>
+      </w:pPr>
+    </w:p>
+    <w:p>
+      <w:pPr>
+        <w:spacing w:line="276" w:lineRule="auto"/>
+        <w:ind w:left="0" w:hanging="2"/>
+        <w:rPr>
+          <w:b/>
+          <w:color w:val="2F5496"/>
+          <w:lang w:val="en-US"/>
         </w:rPr>
       </w:pPr>
     </w:p>
@@ -2917,25 +3099,64 @@
                 <w:lang w:val="en-US"/>
               </w:rPr>
             </w:pPr>
-            <w:r>
-              <w:rPr>
-                <w:b/>
-                <w:lang w:val="en-US"/>
-              </w:rPr>
-              <w:t>Ad Soyad:</w:t>
-            </w:r>
-            <w:r>
-              <w:rPr>
+            <w:proofErr w:type="spellStart"/>
+            <w:r>
+              <w:rPr>
+                <w:b/>
+                <w:lang w:val="en-US"/>
+              </w:rPr>
+              <w:t>Ad</w:t>
+            </w:r>
+            <w:proofErr w:type="spellEnd"/>
+            <w:r>
+              <w:rPr>
+                <w:b/>
                 <w:lang w:val="en-US"/>
               </w:rPr>
               <w:t xml:space="preserve"> </w:t>
             </w:r>
+            <w:proofErr w:type="spellStart"/>
+            <w:r>
+              <w:rPr>
+                <w:b/>
+                <w:lang w:val="en-US"/>
+              </w:rPr>
+              <w:t>Soyad</w:t>
+            </w:r>
+            <w:proofErr w:type="spellEnd"/>
+            <w:r>
+              <w:rPr>
+                <w:b/>
+                <w:lang w:val="en-US"/>
+              </w:rPr>
+              <w:t>:</w:t>
+            </w:r>
+            <w:r>
+              <w:rPr>
+                <w:lang w:val="en-US"/>
+              </w:rPr>
+              <w:t xml:space="preserve"> </w:t>
+            </w:r>
             <w:r>
               <w:rPr>
                 <w:lang w:val="en-US"/>
               </w:rPr>
               <w:t xml:space="preserve">ceyhun27</w:t>
             </w:r>
+            <w:proofErr w:type="spellStart"/>
+            <w:r>
+              <w:rPr>
+                <w:lang w:val="en-US"/>
+              </w:rPr>
+              <w:t/>
+            </w:r>
+            <w:proofErr w:type="spellEnd"/>
+            <w:r>
+              <w:rPr>
+                <w:lang w:val="en-US"/>
+              </w:rPr>
+              <w:t/>
+            </w:r>
           </w:p>
           <w:p>
             <w:pPr>
@@ -2973,19 +3194,44 @@
                 <w:lang w:val="en-US"/>
               </w:rPr>
             </w:pPr>
-            <w:r>
-              <w:rPr>
-                <w:b/>
-                <w:lang w:val="en-US"/>
-              </w:rPr>
-              <w:t>Şəxsiyyət Vəsiqəsi Seriya Nömrəsi:</w:t>
-            </w:r>
-            <w:r>
-              <w:rPr>
+            <w:proofErr w:type="spellStart"/>
+            <w:r>
+              <w:rPr>
+                <w:b/>
+                <w:lang w:val="en-US"/>
+              </w:rPr>
+              <w:t>Şəxsiyyət</w:t>
+            </w:r>
+            <w:proofErr w:type="spellEnd"/>
+            <w:r>
+              <w:rPr>
+                <w:b/>
                 <w:lang w:val="en-US"/>
               </w:rPr>
               <w:t xml:space="preserve"> </w:t>
             </w:r>
+            <w:proofErr w:type="spellStart"/>
+            <w:r>
+              <w:rPr>
+                <w:b/>
+                <w:lang w:val="en-US"/>
+              </w:rPr>
+              <w:t>Vəsiqəsi</w:t>
+            </w:r>
+            <w:proofErr w:type="spellEnd"/>
+            <w:r>
+              <w:rPr>
+                <w:b/>
+                <w:lang w:val="en-US"/>
+              </w:rPr>
+              <w:t xml:space="preserve"> Seriya Nömrəsi:</w:t>
+            </w:r>
+            <w:r>
+              <w:rPr>
+                <w:lang w:val="en-US"/>
+              </w:rPr>
+              <w:t xml:space="preserve"> </w:t>
+            </w:r>
             <w:r>
               <w:rPr>
                 <w:lang w:val="en-US"/>
@@ -3012,7 +3258,21 @@
               <w:rPr>
                 <w:lang w:val="en-US"/>
               </w:rPr>
-              <w:t>Bakı şəh.</w:t>
+              <w:t xml:space="preserve">Bakı </w:t>
+            </w:r>
+            <w:proofErr w:type="spellStart"/>
+            <w:r>
+              <w:rPr>
+                <w:lang w:val="en-US"/>
+              </w:rPr>
+              <w:t>şəh</w:t>
+            </w:r>
+            <w:proofErr w:type="spellEnd"/>
+            <w:r>
+              <w:rPr>
+                <w:lang w:val="en-US"/>
+              </w:rPr>
+              <w:t>.</w:t>
             </w:r>
           </w:p>
           <w:p>
@@ -3038,6 +3298,24 @@
               </w:rPr>
               <w:t xml:space="preserve">05177777777777</w:t>
             </w:r>
+            <w:proofErr w:type="spellStart"/>
+            <w:r>
+              <w:rPr>
+                <w:sz w:val="23"/>
+                <w:szCs w:val="23"/>
+                <w:lang w:val="en-US"/>
+              </w:rPr>
+              <w:t/>
+            </w:r>
+            <w:proofErr w:type="spellEnd"/>
+            <w:r>
+              <w:rPr>
+                <w:sz w:val="23"/>
+                <w:szCs w:val="23"/>
+                <w:lang w:val="en-US"/>
+              </w:rPr>
+              <w:t/>
+            </w:r>
           </w:p>
           <w:p>
             <w:pPr>
@@ -3206,13 +3484,23 @@
                 <w:lang w:val="en-US"/>
               </w:rPr>
             </w:pPr>
-            <w:r>
-              <w:rPr>
-                <w:b/>
-                <w:color w:val="000000"/>
-                <w:lang w:val="en-US"/>
-              </w:rPr>
-              <w:t>Benefisiar bank:</w:t>
+            <w:proofErr w:type="spellStart"/>
+            <w:r>
+              <w:rPr>
+                <w:b/>
+                <w:color w:val="000000"/>
+                <w:lang w:val="en-US"/>
+              </w:rPr>
+              <w:t>Benefisiar</w:t>
+            </w:r>
+            <w:proofErr w:type="spellEnd"/>
+            <w:r>
+              <w:rPr>
+                <w:b/>
+                <w:color w:val="000000"/>
+                <w:lang w:val="en-US"/>
+              </w:rPr>
+              <w:t xml:space="preserve"> bank:</w:t>
             </w:r>
             <w:r>
               <w:rPr>

</xml_diff>

<commit_message>
add get late payment function
</commit_message>
<xml_diff>
--- a/exports/exported_document.docx
+++ b/exports/exported_document.docx
@@ -287,7 +287,7 @@
           <w:b/>
           <w:lang w:val="en-US"/>
         </w:rPr>
-        <w:t xml:space="preserve">Məmməd Məmmədzadə</w:t>
+        <w:t xml:space="preserve">Ferhad Salmanov444</w:t>
       </w:r>
       <w:proofErr w:type="spellStart"/>
       <w:r>
@@ -318,7 +318,7 @@
           <w:b/>
           <w:lang w:val="en-US"/>
         </w:rPr>
-        <w:t xml:space="preserve">AA4332701</w:t>
+        <w:t xml:space="preserve">2444335</w:t>
       </w:r>
       <w:r>
         <w:rPr>
@@ -362,7 +362,7 @@
           <w:szCs w:val="22"/>
           <w:lang w:val="en-US"/>
         </w:rPr>
-        <w:t xml:space="preserve">6FTFG59</w:t>
+        <w:t xml:space="preserve">21441</w:t>
       </w:r>
       <w:r>
         <w:rPr>
@@ -546,20 +546,50 @@
         <w:jc w:val="center"/>
         <w:rPr>
           <w:b/>
-        </w:rPr>
-      </w:pPr>
-      <w:r>
-        <w:rPr>
-          <w:b/>
-        </w:rPr>
-        <w:t>MADDƏ 1. Müqavilənin predmeti</w:t>
-      </w:r>
+          <w:lang w:val="en-US"/>
+        </w:rPr>
+      </w:pPr>
+      <w:r>
+        <w:rPr>
+          <w:b/>
+          <w:lang w:val="en-US"/>
+        </w:rPr>
+        <w:t xml:space="preserve">MADDƏ 1. </w:t>
+      </w:r>
+      <w:proofErr w:type="spellStart"/>
+      <w:r>
+        <w:rPr>
+          <w:b/>
+          <w:lang w:val="en-US"/>
+        </w:rPr>
+        <w:t>Müqavilənin</w:t>
+      </w:r>
+      <w:proofErr w:type="spellEnd"/>
+      <w:r>
+        <w:rPr>
+          <w:b/>
+          <w:lang w:val="en-US"/>
+        </w:rPr>
+        <w:t xml:space="preserve"> </w:t>
+      </w:r>
+      <w:proofErr w:type="spellStart"/>
+      <w:r>
+        <w:rPr>
+          <w:b/>
+          <w:lang w:val="en-US"/>
+        </w:rPr>
+        <w:t>predmeti</w:t>
+      </w:r>
+      <w:proofErr w:type="spellEnd"/>
     </w:p>
     <w:p>
       <w:pPr>
         <w:spacing w:line="276" w:lineRule="auto"/>
         <w:ind w:left="0" w:hanging="2"/>
         <w:jc w:val="center"/>
+        <w:rPr>
+          <w:lang w:val="en-US"/>
+        </w:rPr>
       </w:pPr>
     </w:p>
     <w:p>
@@ -567,22 +597,190 @@
         <w:spacing w:line="276" w:lineRule="auto"/>
         <w:ind w:left="0" w:hanging="2"/>
         <w:jc w:val="both"/>
-      </w:pPr>
-      <w:r>
+        <w:rPr>
+          <w:lang w:val="en-US"/>
+        </w:rPr>
+      </w:pPr>
+      <w:r>
+        <w:rPr>
+          <w:lang w:val="en-US"/>
+        </w:rPr>
         <w:t>1.1</w:t>
       </w:r>
       <w:r>
+        <w:rPr>
+          <w:lang w:val="en-US"/>
+        </w:rPr>
         <w:tab/>
-        <w:t>“Bakı Design Academy” hazırkı müqavilədə göstərilmiş şərtlərlə təd</w:t>
+        <w:t xml:space="preserve">“Bakı Design Academy” </w:t>
+      </w:r>
+      <w:proofErr w:type="spellStart"/>
+      <w:r>
+        <w:rPr>
+          <w:lang w:val="en-US"/>
+        </w:rPr>
+        <w:t>hazırkı</w:t>
+      </w:r>
+      <w:proofErr w:type="spellEnd"/>
+      <w:r>
+        <w:rPr>
+          <w:lang w:val="en-US"/>
+        </w:rPr>
+        <w:t xml:space="preserve"> </w:t>
+      </w:r>
+      <w:proofErr w:type="spellStart"/>
+      <w:r>
+        <w:rPr>
+          <w:lang w:val="en-US"/>
+        </w:rPr>
+        <w:t>müqavilədə</w:t>
+      </w:r>
+      <w:proofErr w:type="spellEnd"/>
+      <w:r>
+        <w:rPr>
+          <w:lang w:val="en-US"/>
+        </w:rPr>
+        <w:t xml:space="preserve"> göstərilmiş </w:t>
+      </w:r>
+      <w:proofErr w:type="spellStart"/>
+      <w:r>
+        <w:rPr>
+          <w:lang w:val="en-US"/>
+        </w:rPr>
+        <w:t>şərtlərlə</w:t>
+      </w:r>
+      <w:proofErr w:type="spellEnd"/>
+      <w:r>
+        <w:rPr>
+          <w:lang w:val="en-US"/>
+        </w:rPr>
+        <w:t xml:space="preserve"> </w:t>
+      </w:r>
+      <w:proofErr w:type="spellStart"/>
+      <w:r>
+        <w:rPr>
+          <w:lang w:val="en-US"/>
+        </w:rPr>
+        <w:t>təd</w:t>
       </w:r>
       <w:r>
         <w:rPr>
           <w:highlight w:val="white"/>
-        </w:rPr>
-        <w:t>risin h</w:t>
-      </w:r>
-      <w:r>
-        <w:t>əyata keçirilməsini, Sifarişçi isə bu müqavilə ilə nəzərdə tutulmuş ödənişi “Bakı Design Academy”-yə ödəməyi üzərinə götürür.</w:t>
+          <w:lang w:val="en-US"/>
+        </w:rPr>
+        <w:t>risin</w:t>
+      </w:r>
+      <w:proofErr w:type="spellEnd"/>
+      <w:r>
+        <w:rPr>
+          <w:highlight w:val="white"/>
+          <w:lang w:val="en-US"/>
+        </w:rPr>
+        <w:t xml:space="preserve"> h</w:t>
+      </w:r>
+      <w:r>
+        <w:rPr>
+          <w:lang w:val="en-US"/>
+        </w:rPr>
+        <w:t xml:space="preserve">əyata </w:t>
+      </w:r>
+      <w:proofErr w:type="spellStart"/>
+      <w:r>
+        <w:rPr>
+          <w:lang w:val="en-US"/>
+        </w:rPr>
+        <w:t>keçirilməsini</w:t>
+      </w:r>
+      <w:proofErr w:type="spellEnd"/>
+      <w:r>
+        <w:rPr>
+          <w:lang w:val="en-US"/>
+        </w:rPr>
+        <w:t xml:space="preserve">, </w:t>
+      </w:r>
+      <w:proofErr w:type="spellStart"/>
+      <w:r>
+        <w:rPr>
+          <w:lang w:val="en-US"/>
+        </w:rPr>
+        <w:t>Sifarişçi</w:t>
+      </w:r>
+      <w:proofErr w:type="spellEnd"/>
+      <w:r>
+        <w:rPr>
+          <w:lang w:val="en-US"/>
+        </w:rPr>
+        <w:t xml:space="preserve"> isə bu </w:t>
+      </w:r>
+      <w:proofErr w:type="spellStart"/>
+      <w:r>
+        <w:rPr>
+          <w:lang w:val="en-US"/>
+        </w:rPr>
+        <w:t>müqavilə</w:t>
+      </w:r>
+      <w:proofErr w:type="spellEnd"/>
+      <w:r>
+        <w:rPr>
+          <w:lang w:val="en-US"/>
+        </w:rPr>
+        <w:t xml:space="preserve"> ilə nəzərdə tutulmuş </w:t>
+      </w:r>
+      <w:proofErr w:type="spellStart"/>
+      <w:r>
+        <w:rPr>
+          <w:lang w:val="en-US"/>
+        </w:rPr>
+        <w:t>ödənişi</w:t>
+      </w:r>
+      <w:proofErr w:type="spellEnd"/>
+      <w:r>
+        <w:rPr>
+          <w:lang w:val="en-US"/>
+        </w:rPr>
+        <w:t xml:space="preserve"> “Bakı Design Academy”-yə </w:t>
+      </w:r>
+      <w:proofErr w:type="spellStart"/>
+      <w:r>
+        <w:rPr>
+          <w:lang w:val="en-US"/>
+        </w:rPr>
+        <w:t>ödəməyi</w:t>
+      </w:r>
+      <w:proofErr w:type="spellEnd"/>
+      <w:r>
+        <w:rPr>
+          <w:lang w:val="en-US"/>
+        </w:rPr>
+        <w:t xml:space="preserve"> </w:t>
+      </w:r>
+      <w:proofErr w:type="spellStart"/>
+      <w:r>
+        <w:rPr>
+          <w:lang w:val="en-US"/>
+        </w:rPr>
+        <w:t>üzərinə</w:t>
+      </w:r>
+      <w:proofErr w:type="spellEnd"/>
+      <w:r>
+        <w:rPr>
+          <w:lang w:val="en-US"/>
+        </w:rPr>
+        <w:t xml:space="preserve"> </w:t>
+      </w:r>
+      <w:proofErr w:type="spellStart"/>
+      <w:r>
+        <w:rPr>
+          <w:lang w:val="en-US"/>
+        </w:rPr>
+        <w:t>götürür</w:t>
+      </w:r>
+      <w:proofErr w:type="spellEnd"/>
+      <w:r>
+        <w:rPr>
+          <w:lang w:val="en-US"/>
+        </w:rPr>
+        <w:t>.</w:t>
       </w:r>
     </w:p>
     <w:p>
@@ -590,13 +788,119 @@
         <w:spacing w:line="276" w:lineRule="auto"/>
         <w:ind w:left="0" w:hanging="2"/>
         <w:jc w:val="both"/>
-      </w:pPr>
-      <w:r>
+        <w:rPr>
+          <w:lang w:val="en-US"/>
+        </w:rPr>
+      </w:pPr>
+      <w:r>
+        <w:rPr>
+          <w:lang w:val="en-US"/>
+        </w:rPr>
         <w:t>1.2</w:t>
       </w:r>
       <w:r>
+        <w:rPr>
+          <w:lang w:val="en-US"/>
+        </w:rPr>
         <w:tab/>
-        <w:t xml:space="preserve">Sifarişçiyə verilən təhsilə aid ödənişlərin həyata keçirilməsi, həmçinin təhsilin müddəti və digər ödəniş məlumatları müqaviləyə əlavə edilən Razılaşdırma Protokolu ilə tənzimlənir. </w:t>
+      </w:r>
+      <w:proofErr w:type="spellStart"/>
+      <w:r>
+        <w:rPr>
+          <w:lang w:val="en-US"/>
+        </w:rPr>
+        <w:t>Sifarişçiyə</w:t>
+      </w:r>
+      <w:proofErr w:type="spellEnd"/>
+      <w:r>
+        <w:rPr>
+          <w:lang w:val="en-US"/>
+        </w:rPr>
+        <w:t xml:space="preserve"> verilən </w:t>
+      </w:r>
+      <w:proofErr w:type="spellStart"/>
+      <w:r>
+        <w:rPr>
+          <w:lang w:val="en-US"/>
+        </w:rPr>
+        <w:t>təhsilə</w:t>
+      </w:r>
+      <w:proofErr w:type="spellEnd"/>
+      <w:r>
+        <w:rPr>
+          <w:lang w:val="en-US"/>
+        </w:rPr>
+        <w:t xml:space="preserve"> aid ödənişlərin həyata keçirilməsi, həmçinin </w:t>
+      </w:r>
+      <w:proofErr w:type="spellStart"/>
+      <w:r>
+        <w:rPr>
+          <w:lang w:val="en-US"/>
+        </w:rPr>
+        <w:t>təhsilin</w:t>
+      </w:r>
+      <w:proofErr w:type="spellEnd"/>
+      <w:r>
+        <w:rPr>
+          <w:lang w:val="en-US"/>
+        </w:rPr>
+        <w:t xml:space="preserve"> müddəti və digər </w:t>
+      </w:r>
+      <w:proofErr w:type="spellStart"/>
+      <w:r>
+        <w:rPr>
+          <w:lang w:val="en-US"/>
+        </w:rPr>
+        <w:t>ödəniş</w:t>
+      </w:r>
+      <w:proofErr w:type="spellEnd"/>
+      <w:r>
+        <w:rPr>
+          <w:lang w:val="en-US"/>
+        </w:rPr>
+        <w:t xml:space="preserve"> məlumatları </w:t>
+      </w:r>
+      <w:proofErr w:type="spellStart"/>
+      <w:r>
+        <w:rPr>
+          <w:lang w:val="en-US"/>
+        </w:rPr>
+        <w:t>müqaviləyə</w:t>
+      </w:r>
+      <w:proofErr w:type="spellEnd"/>
+      <w:r>
+        <w:rPr>
+          <w:lang w:val="en-US"/>
+        </w:rPr>
+        <w:t xml:space="preserve"> əlavə edilən </w:t>
+      </w:r>
+      <w:proofErr w:type="spellStart"/>
+      <w:r>
+        <w:rPr>
+          <w:lang w:val="en-US"/>
+        </w:rPr>
+        <w:t>Razılaşdırma</w:t>
+      </w:r>
+      <w:proofErr w:type="spellEnd"/>
+      <w:r>
+        <w:rPr>
+          <w:lang w:val="en-US"/>
+        </w:rPr>
+        <w:t xml:space="preserve"> </w:t>
+      </w:r>
+      <w:proofErr w:type="spellStart"/>
+      <w:r>
+        <w:rPr>
+          <w:lang w:val="en-US"/>
+        </w:rPr>
+        <w:t>Protokolu</w:t>
+      </w:r>
+      <w:proofErr w:type="spellEnd"/>
+      <w:r>
+        <w:rPr>
+          <w:lang w:val="en-US"/>
+        </w:rPr>
+        <w:t xml:space="preserve"> ilə tənzimlənir. </w:t>
       </w:r>
     </w:p>
     <w:p>
@@ -604,6 +908,9 @@
         <w:spacing w:line="276" w:lineRule="auto"/>
         <w:ind w:left="0" w:hanging="2"/>
         <w:jc w:val="both"/>
+        <w:rPr>
+          <w:lang w:val="en-US"/>
+        </w:rPr>
       </w:pPr>
       <w:bookmarkStart w:id="0" w:name="_heading=h.h2f0dmf3j4y4" w:colFirst="0" w:colLast="0"/>
       <w:bookmarkEnd w:id="0"/>
@@ -613,11 +920,15 @@
         <w:spacing w:line="276" w:lineRule="auto"/>
         <w:ind w:left="0" w:right="113" w:hanging="2"/>
         <w:jc w:val="center"/>
+        <w:rPr>
+          <w:lang w:val="en-US"/>
+        </w:rPr>
       </w:pPr>
       <w:r>
         <w:rPr>
           <w:b/>
           <w:i/>
+          <w:lang w:val="en-US"/>
         </w:rPr>
         <w:t xml:space="preserve">  </w:t>
       </w:r>
@@ -8214,8 +8525,7 @@
           </w:tcPr>
           <w:p>
             <w:pPr>
-              <w:spacing w:line="276" w:lineRule="auto"/>
-              <w:ind w:left="0" w:hanging="2"/>
+              <w:ind w:leftChars="0" w:left="0" w:firstLineChars="0" w:firstLine="0"/>
               <w:rPr>
                 <w:b/>
                 <w:lang w:val="en-US"/>
@@ -8224,58 +8534,113 @@
           </w:p>
           <w:p>
             <w:pPr>
+              <w:spacing w:line="276" w:lineRule="auto"/>
               <w:ind w:left="0" w:hanging="2"/>
               <w:rPr>
                 <w:b/>
+                <w:color w:val="000000"/>
+                <w:lang w:val="en-US"/>
+              </w:rPr>
+            </w:pPr>
+            <w:proofErr w:type="spellStart"/>
+            <w:r>
+              <w:rPr>
+                <w:b/>
+                <w:color w:val="000000"/>
+                <w:lang w:val="en-US"/>
+              </w:rPr>
+              <w:t>Tələbə</w:t>
+            </w:r>
+            <w:proofErr w:type="spellEnd"/>
+            <w:r>
+              <w:rPr>
+                <w:b/>
+                <w:color w:val="000000"/>
+                <w:lang w:val="en-US"/>
+              </w:rPr>
+              <w:t>:</w:t>
+            </w:r>
+          </w:p>
+          <w:p>
+            <w:pPr>
+              <w:spacing w:line="276" w:lineRule="auto"/>
+              <w:ind w:left="0" w:hanging="2"/>
+              <w:rPr>
+                <w:b/>
+                <w:color w:val="000000"/>
                 <w:lang w:val="en-US"/>
               </w:rPr>
             </w:pPr>
           </w:p>
           <w:p>
             <w:pPr>
+              <w:spacing w:line="276" w:lineRule="auto"/>
               <w:ind w:left="0" w:hanging="2"/>
               <w:rPr>
+                <w:lang w:val="en-US"/>
+              </w:rPr>
+            </w:pPr>
+            <w:proofErr w:type="spellStart"/>
+            <w:r>
+              <w:rPr>
                 <w:b/>
                 <w:lang w:val="en-US"/>
               </w:rPr>
-            </w:pPr>
-          </w:p>
-          <w:p>
-            <w:pPr>
-              <w:ind w:left="0" w:hanging="2"/>
-              <w:rPr>
-                <w:highlight w:val="yellow"/>
-                <w:lang w:val="en-US"/>
-              </w:rPr>
-            </w:pPr>
-            <w:proofErr w:type="gramStart"/>
+              <w:t>Ad</w:t>
+            </w:r>
+            <w:proofErr w:type="spellEnd"/>
             <w:r>
               <w:rPr>
                 <w:b/>
                 <w:lang w:val="en-US"/>
               </w:rPr>
-              <w:t>VÖEN:</w:t>
+              <w:t xml:space="preserve"> </w:t>
+            </w:r>
+            <w:proofErr w:type="spellStart"/>
+            <w:r>
+              <w:rPr>
+                <w:b/>
+                <w:lang w:val="en-US"/>
+              </w:rPr>
+              <w:t>Soyad</w:t>
+            </w:r>
+            <w:proofErr w:type="spellEnd"/>
+            <w:r>
+              <w:rPr>
+                <w:b/>
+                <w:lang w:val="en-US"/>
+              </w:rPr>
+              <w:t>:</w:t>
             </w:r>
             <w:r>
               <w:rPr>
-                <w:b/>
-                <w:lang w:val="en-US"/>
-              </w:rPr>
-              <w:t>_</w:t>
+                <w:lang w:val="en-US"/>
+              </w:rPr>
+              <w:t xml:space="preserve"> Ferhad Salmanov444</w:t>
             </w:r>
-            <w:proofErr w:type="gramEnd"/>
+            <w:proofErr w:type="spellStart"/>
             <w:r>
               <w:rPr>
-                <w:b/>
-                <w:lang w:val="en-US"/>
-              </w:rPr>
-              <w:t>_____________________</w:t>
+                <w:lang w:val="en-US"/>
+              </w:rPr>
+              <w:t/>
+            </w:r>
+            <w:proofErr w:type="spellEnd"/>
+            <w:r>
+              <w:rPr>
+                <w:lang w:val="en-US"/>
+              </w:rPr>
+              <w:t/>
             </w:r>
           </w:p>
           <w:p>
             <w:pPr>
+              <w:spacing w:line="276" w:lineRule="auto"/>
               <w:ind w:left="0" w:hanging="2"/>
               <w:rPr>
+                <w:rFonts w:ascii="Arial" w:eastAsia="Arial" w:hAnsi="Arial" w:cs="Arial"/>
+                <w:sz w:val="22"/>
+                <w:szCs w:val="22"/>
                 <w:lang w:val="en-US"/>
               </w:rPr>
             </w:pPr>
@@ -8284,83 +8649,104 @@
                 <w:b/>
                 <w:lang w:val="en-US"/>
               </w:rPr>
-              <w:t xml:space="preserve">Hesab </w:t>
+              <w:t xml:space="preserve">Fin: </w:t>
             </w:r>
             <w:r>
               <w:rPr>
-                <w:b/>
-                <w:lang w:val="en-US"/>
-              </w:rPr>
-              <w:t>nömrəsi: ______________________</w:t>
+                <w:rFonts w:ascii="Arial" w:eastAsia="Arial" w:hAnsi="Arial" w:cs="Arial"/>
+                <w:sz w:val="22"/>
+                <w:szCs w:val="22"/>
+                <w:lang w:val="en-US"/>
+              </w:rPr>
+              <w:t xml:space="preserve">21441</w:t>
             </w:r>
           </w:p>
           <w:p>
             <w:pPr>
+              <w:spacing w:line="276" w:lineRule="auto"/>
               <w:ind w:left="0" w:hanging="2"/>
               <w:rPr>
                 <w:lang w:val="en-US"/>
               </w:rPr>
             </w:pPr>
+            <w:proofErr w:type="spellStart"/>
             <w:r>
               <w:rPr>
                 <w:b/>
                 <w:lang w:val="en-US"/>
               </w:rPr>
-              <w:t>Müxbir hesab:</w:t>
+              <w:t>Şəxsiyyət</w:t>
+            </w:r>
+            <w:proofErr w:type="spellEnd"/>
+            <w:r>
+              <w:rPr>
+                <w:b/>
+                <w:lang w:val="en-US"/>
+              </w:rPr>
+              <w:t xml:space="preserve"> </w:t>
+            </w:r>
+            <w:proofErr w:type="spellStart"/>
+            <w:r>
+              <w:rPr>
+                <w:b/>
+                <w:lang w:val="en-US"/>
+              </w:rPr>
+              <w:t>Vəsiqəsi</w:t>
+            </w:r>
+            <w:proofErr w:type="spellEnd"/>
+            <w:r>
+              <w:rPr>
+                <w:b/>
+                <w:lang w:val="en-US"/>
+              </w:rPr>
+              <w:t xml:space="preserve"> Seriya Nömrəsi:</w:t>
             </w:r>
             <w:r>
               <w:rPr>
                 <w:lang w:val="en-US"/>
               </w:rPr>
-              <w:t xml:space="preserve"> </w:t>
-            </w:r>
-            <w:r>
-              <w:rPr>
-                <w:b/>
-                <w:lang w:val="en-US"/>
-              </w:rPr>
-              <w:t>______________________</w:t>
+              <w:t xml:space="preserve"> 2444335</w:t>
             </w:r>
           </w:p>
           <w:p>
             <w:pPr>
+              <w:spacing w:line="276" w:lineRule="auto"/>
               <w:ind w:left="0" w:hanging="2"/>
               <w:rPr>
                 <w:lang w:val="en-US"/>
               </w:rPr>
             </w:pPr>
+            <w:r>
+              <w:rPr>
+                <w:b/>
+                <w:lang w:val="en-US"/>
+              </w:rPr>
+              <w:t xml:space="preserve">Ünvan: </w:t>
+            </w:r>
+            <w:r>
+              <w:rPr>
+                <w:lang w:val="en-US"/>
+              </w:rPr>
+              <w:t xml:space="preserve">Bakı </w:t>
+            </w:r>
             <w:proofErr w:type="spellStart"/>
             <w:r>
               <w:rPr>
-                <w:b/>
-                <w:lang w:val="en-US"/>
-              </w:rPr>
-              <w:t>Benefisiar</w:t>
+                <w:lang w:val="en-US"/>
+              </w:rPr>
+              <w:t>şəh</w:t>
             </w:r>
             <w:proofErr w:type="spellEnd"/>
             <w:r>
               <w:rPr>
-                <w:b/>
-                <w:lang w:val="en-US"/>
-              </w:rPr>
-              <w:t xml:space="preserve"> bank:</w:t>
-            </w:r>
-            <w:r>
-              <w:rPr>
-                <w:lang w:val="en-US"/>
-              </w:rPr>
-              <w:t xml:space="preserve"> </w:t>
-            </w:r>
-            <w:r>
-              <w:rPr>
-                <w:b/>
-                <w:lang w:val="en-US"/>
-              </w:rPr>
-              <w:t>______________________</w:t>
+                <w:lang w:val="en-US"/>
+              </w:rPr>
+              <w:t>.</w:t>
             </w:r>
           </w:p>
           <w:p>
             <w:pPr>
+              <w:spacing w:line="276" w:lineRule="auto"/>
               <w:ind w:left="0" w:hanging="2"/>
               <w:rPr>
                 <w:lang w:val="en-US"/>
@@ -8371,77 +8757,33 @@
                 <w:b/>
                 <w:lang w:val="en-US"/>
               </w:rPr>
-              <w:t>SWIFT:</w:t>
+              <w:t xml:space="preserve">Telefon Nömrəsi: </w:t>
             </w:r>
             <w:r>
               <w:rPr>
-                <w:lang w:val="en-US"/>
-              </w:rPr>
-              <w:t xml:space="preserve"> </w:t>
+                <w:sz w:val="23"/>
+                <w:szCs w:val="23"/>
+                <w:lang w:val="en-US"/>
+              </w:rPr>
+              <w:t xml:space="preserve">1234567890</w:t>
             </w:r>
+            <w:proofErr w:type="spellStart"/>
             <w:r>
               <w:rPr>
-                <w:b/>
-                <w:lang w:val="en-US"/>
-              </w:rPr>
-              <w:t>______________________</w:t>
+                <w:sz w:val="23"/>
+                <w:szCs w:val="23"/>
+                <w:lang w:val="en-US"/>
+              </w:rPr>
+              <w:t/>
             </w:r>
-          </w:p>
-          <w:p>
-            <w:pPr>
-              <w:ind w:left="0" w:hanging="2"/>
-              <w:rPr>
-                <w:lang w:val="en-US"/>
-              </w:rPr>
-            </w:pPr>
+            <w:proofErr w:type="spellEnd"/>
             <w:r>
               <w:rPr>
-                <w:b/>
-                <w:lang w:val="en-US"/>
-              </w:rPr>
-              <w:t>Kod:</w:t>
-            </w:r>
-            <w:r>
-              <w:rPr>
-                <w:lang w:val="en-US"/>
-              </w:rPr>
-              <w:t xml:space="preserve"> </w:t>
-            </w:r>
-            <w:r>
-              <w:rPr>
-                <w:b/>
-                <w:lang w:val="en-US"/>
-              </w:rPr>
-              <w:t>______________________</w:t>
-            </w:r>
-          </w:p>
-          <w:p>
-            <w:pPr>
-              <w:ind w:left="0" w:hanging="2"/>
-              <w:rPr>
-                <w:b/>
-                <w:lang w:val="en-US"/>
-              </w:rPr>
-            </w:pPr>
-            <w:r>
-              <w:rPr>
-                <w:b/>
-                <w:lang w:val="en-US"/>
-              </w:rPr>
-              <w:t>VÖEN:</w:t>
-            </w:r>
-            <w:r>
-              <w:rPr>
-                <w:lang w:val="en-US"/>
-              </w:rPr>
-              <w:t xml:space="preserve"> </w:t>
-            </w:r>
-            <w:r>
-              <w:rPr>
-                <w:b/>
-                <w:lang w:val="en-US"/>
-              </w:rPr>
-              <w:t>______________________</w:t>
+                <w:sz w:val="23"/>
+                <w:szCs w:val="23"/>
+                <w:lang w:val="en-US"/>
+              </w:rPr>
+              <w:t/>
             </w:r>
           </w:p>
           <w:p>
@@ -8846,7 +9188,6 @@
         <w:jc w:val="center"/>
         <w:rPr>
           <w:color w:val="2F5496"/>
-          <w:lang w:val="en-US"/>
         </w:rPr>
       </w:pPr>
     </w:p>
@@ -8999,7 +9340,7 @@
         <w:rPr>
           <w:b/>
         </w:rPr>
-        <w:t xml:space="preserve">Məmməd Məmmədzadə</w:t>
+        <w:t xml:space="preserve">Ferhad Salmanov444</w:t>
       </w:r>
       <w:proofErr w:type="spellStart"/>
       <w:r>
@@ -9033,7 +9374,7 @@
         <w:rPr>
           <w:b/>
         </w:rPr>
-        <w:t xml:space="preserve">AA4332701</w:t>
+        <w:t xml:space="preserve">2444335</w:t>
       </w:r>
       <w:r>
         <w:rPr>
@@ -9064,7 +9405,7 @@
           <w:sz w:val="22"/>
           <w:szCs w:val="22"/>
         </w:rPr>
-        <w:t xml:space="preserve">6FTFG59</w:t>
+        <w:t xml:space="preserve">21441</w:t>
       </w:r>
       <w:r>
         <w:rPr>
@@ -9408,7 +9749,7 @@
               <w:rPr>
                 <w:lang w:val="en-US"/>
               </w:rPr>
-              <w:t xml:space="preserve">Məmməd Məmmədzadə</w:t>
+              <w:t xml:space="preserve">Ferhad Salmanov444</w:t>
             </w:r>
             <w:proofErr w:type="spellStart"/>
             <w:r>
@@ -9458,7 +9799,7 @@
                 <w:szCs w:val="22"/>
                 <w:lang w:val="en-US"/>
               </w:rPr>
-              <w:t xml:space="preserve">6FTFG59</w:t>
+              <w:t xml:space="preserve">21441</w:t>
             </w:r>
           </w:p>
           <w:p>
@@ -9480,7 +9821,7 @@
               <w:rPr>
                 <w:lang w:val="en-US"/>
               </w:rPr>
-              <w:t xml:space="preserve">AA4332701</w:t>
+              <w:t xml:space="preserve">2444335</w:t>
             </w:r>
           </w:p>
         </w:tc>
@@ -9517,7 +9858,7 @@
                 <w:szCs w:val="22"/>
                 <w:lang w:val="en-US"/>
               </w:rPr>
-              <w:t xml:space="preserve">QA Mühəndislik SKB</w:t>
+              <w:t xml:space="preserve">ux/ui</w:t>
             </w:r>
           </w:p>
         </w:tc>
@@ -9555,7 +9896,7 @@
                 <w:szCs w:val="22"/>
                 <w:lang w:val="en-US"/>
               </w:rPr>
-              <w:t xml:space="preserve">40</w:t>
+              <w:t xml:space="preserve">55</w:t>
             </w:r>
             <w:proofErr w:type="spellStart"/>
             <w:r>
@@ -10794,7 +11135,7 @@
               <w:rPr>
                 <w:lang w:val="en-US"/>
               </w:rPr>
-              <w:t xml:space="preserve">Məmməd Məmmədzadə</w:t>
+              <w:t xml:space="preserve">Ferhad Salmanov444</w:t>
             </w:r>
             <w:proofErr w:type="spellStart"/>
             <w:r>
@@ -10836,7 +11177,7 @@
                 <w:szCs w:val="22"/>
                 <w:lang w:val="en-US"/>
               </w:rPr>
-              <w:t xml:space="preserve">6FTFG59</w:t>
+              <w:t xml:space="preserve">21441</w:t>
             </w:r>
           </w:p>
           <w:p>
@@ -10889,7 +11230,7 @@
               <w:rPr>
                 <w:lang w:val="en-US"/>
               </w:rPr>
-              <w:t xml:space="preserve">AA4332701</w:t>
+              <w:t xml:space="preserve">2444335</w:t>
             </w:r>
           </w:p>
           <w:p>
@@ -10949,7 +11290,7 @@
                 <w:szCs w:val="23"/>
                 <w:lang w:val="en-US"/>
               </w:rPr>
-              <w:t xml:space="preserve">513403913</w:t>
+              <w:t xml:space="preserve">1234567890</w:t>
             </w:r>
             <w:proofErr w:type="spellStart"/>
             <w:r>
@@ -12206,7 +12547,7 @@
   <w:style w:type="paragraph" w:default="1" w:styleId="Normal">
     <w:name w:val="Normal"/>
     <w:qFormat/>
-    <w:rsid w:val="003D35A2"/>
+    <w:rsid w:val="00E5202D"/>
     <w:pPr>
       <w:suppressAutoHyphens/>
       <w:spacing w:line="1" w:lineRule="atLeast"/>

</xml_diff>